<commit_message>
Add two use case narratives
</commit_message>
<xml_diff>
--- a/Advisa_SRS.docx
+++ b/Advisa_SRS.docx
@@ -1,6 +1,6 @@
 
 <file path=word/document.xml><?xml version="1.0" encoding="utf-8"?>
-<w:document xmlns:wpc="http://schemas.microsoft.com/office/word/2010/wordprocessingCanvas" xmlns:cx="http://schemas.microsoft.com/office/drawing/2014/chartex" xmlns:cx1="http://schemas.microsoft.com/office/drawing/2015/9/8/chartex" xmlns:cx2="http://schemas.microsoft.com/office/drawing/2015/10/21/chartex" xmlns:cx3="http://schemas.microsoft.com/office/drawing/2016/5/9/chartex" xmlns:cx4="http://schemas.microsoft.com/office/drawing/2016/5/10/chartex" xmlns:cx5="http://schemas.microsoft.com/office/drawing/2016/5/11/chartex" xmlns:cx6="http://schemas.microsoft.com/office/drawing/2016/5/12/chartex" xmlns:cx7="http://schemas.microsoft.com/office/drawing/2016/5/13/chartex" xmlns:cx8="http://schemas.microsoft.com/office/drawing/2016/5/14/chartex" xmlns:mc="http://schemas.openxmlformats.org/markup-compatibility/2006" xmlns:aink="http://schemas.microsoft.com/office/drawing/2016/ink" xmlns:am3d="http://schemas.microsoft.com/office/drawing/2017/model3d" xmlns:o="urn:schemas-microsoft-com:office:office" xmlns:oel="http://schemas.microsoft.com/office/2019/extlst" xmlns:r="http://schemas.openxmlformats.org/officeDocument/2006/relationships" xmlns:m="http://schemas.openxmlformats.org/officeDocument/2006/math" xmlns:v="urn:schemas-microsoft-com:vml" xmlns:wp14="http://schemas.microsoft.com/office/word/2010/wordprocessingDrawing" xmlns:wp="http://schemas.openxmlformats.org/drawingml/2006/wordprocessingDrawing" xmlns:w10="urn:schemas-microsoft-com:office:word" xmlns:w="http://schemas.openxmlformats.org/wordprocessingml/2006/main" xmlns:w14="http://schemas.microsoft.com/office/word/2010/wordml" xmlns:w15="http://schemas.microsoft.com/office/word/2012/wordml" xmlns:w16cex="http://schemas.microsoft.com/office/word/2018/wordml/cex" xmlns:w16cid="http://schemas.microsoft.com/office/word/2016/wordml/cid" xmlns:w16="http://schemas.microsoft.com/office/word/2018/wordml" xmlns:w16sdtdh="http://schemas.microsoft.com/office/word/2020/wordml/sdtdatahash" xmlns:w16se="http://schemas.microsoft.com/office/word/2015/wordml/symex" xmlns:wpg="http://schemas.microsoft.com/office/word/2010/wordprocessingGroup" xmlns:wpi="http://schemas.microsoft.com/office/word/2010/wordprocessingInk" xmlns:wne="http://schemas.microsoft.com/office/word/2006/wordml" xmlns:wps="http://schemas.microsoft.com/office/word/2010/wordprocessingShape" mc:Ignorable="w14 w15 w16se w16cid w16 w16cex w16sdtdh wp14">
+<w:document xmlns:wpc="http://schemas.microsoft.com/office/word/2010/wordprocessingCanvas" xmlns:cx="http://schemas.microsoft.com/office/drawing/2014/chartex" xmlns:cx1="http://schemas.microsoft.com/office/drawing/2015/9/8/chartex" xmlns:cx2="http://schemas.microsoft.com/office/drawing/2015/10/21/chartex" xmlns:cx3="http://schemas.microsoft.com/office/drawing/2016/5/9/chartex" xmlns:cx4="http://schemas.microsoft.com/office/drawing/2016/5/10/chartex" xmlns:cx5="http://schemas.microsoft.com/office/drawing/2016/5/11/chartex" xmlns:cx6="http://schemas.microsoft.com/office/drawing/2016/5/12/chartex" xmlns:cx7="http://schemas.microsoft.com/office/drawing/2016/5/13/chartex" xmlns:cx8="http://schemas.microsoft.com/office/drawing/2016/5/14/chartex" xmlns:mc="http://schemas.openxmlformats.org/markup-compatibility/2006" xmlns:aink="http://schemas.microsoft.com/office/drawing/2016/ink" xmlns:am3d="http://schemas.microsoft.com/office/drawing/2017/model3d" xmlns:o="urn:schemas-microsoft-com:office:office" xmlns:oel="http://schemas.microsoft.com/office/2019/extlst" xmlns:r="http://schemas.openxmlformats.org/officeDocument/2006/relationships" xmlns:m="http://schemas.openxmlformats.org/officeDocument/2006/math" xmlns:v="urn:schemas-microsoft-com:vml" xmlns:wp14="http://schemas.microsoft.com/office/word/2010/wordprocessingDrawing" xmlns:wp="http://schemas.openxmlformats.org/drawingml/2006/wordprocessingDrawing" xmlns:w10="urn:schemas-microsoft-com:office:word" xmlns:w="http://schemas.openxmlformats.org/wordprocessingml/2006/main" xmlns:w14="http://schemas.microsoft.com/office/word/2010/wordml" xmlns:w15="http://schemas.microsoft.com/office/word/2012/wordml" xmlns:w16cex="http://schemas.microsoft.com/office/word/2018/wordml/cex" xmlns:w16cid="http://schemas.microsoft.com/office/word/2016/wordml/cid" xmlns:w16="http://schemas.microsoft.com/office/word/2018/wordml" xmlns:w16du="http://schemas.microsoft.com/office/word/2023/wordml/word16du" xmlns:w16sdtdh="http://schemas.microsoft.com/office/word/2020/wordml/sdtdatahash" xmlns:w16se="http://schemas.microsoft.com/office/word/2015/wordml/symex" xmlns:wpg="http://schemas.microsoft.com/office/word/2010/wordprocessingGroup" xmlns:wpi="http://schemas.microsoft.com/office/word/2010/wordprocessingInk" xmlns:wne="http://schemas.microsoft.com/office/word/2006/wordml" xmlns:wps="http://schemas.microsoft.com/office/word/2010/wordprocessingShape" mc:Ignorable="w14 w15 w16se w16cid w16 w16cex w16sdtdh w16du wp14">
   <w:body>
     <w:sdt>
       <w:sdtPr>
@@ -206,7 +206,6 @@
               <w:szCs w:val="32"/>
             </w:rPr>
           </w:pPr>
-          <w:proofErr w:type="spellStart"/>
           <w:r>
             <w:rPr>
               <w:b/>
@@ -215,7 +214,6 @@
             </w:rPr>
             <w:t>ADVAISA</w:t>
           </w:r>
-          <w:proofErr w:type="spellEnd"/>
         </w:p>
         <w:p>
           <w:pPr>
@@ -313,11 +311,9 @@
           <w:r>
             <w:tab/>
           </w:r>
-          <w:proofErr w:type="spellStart"/>
           <w:r>
             <w:t>21IT0456</w:t>
           </w:r>
-          <w:proofErr w:type="spellEnd"/>
         </w:p>
         <w:p>
           <w:pPr>
@@ -328,33 +324,21 @@
             <w:spacing w:line="360" w:lineRule="auto"/>
             <w:ind w:left="2520"/>
           </w:pPr>
-          <w:proofErr w:type="spellStart"/>
           <w:r>
-            <w:t>K.W.B.B.J</w:t>
+            <w:t>K.W.B.B.J. Kevitiyagala</w:t>
           </w:r>
-          <w:proofErr w:type="spellEnd"/>
-          <w:r>
-            <w:t xml:space="preserve">. </w:t>
-          </w:r>
-          <w:proofErr w:type="spellStart"/>
-          <w:r>
-            <w:t>Kevitiyagala</w:t>
-          </w:r>
-          <w:proofErr w:type="spellEnd"/>
           <w:r>
             <w:tab/>
           </w:r>
           <w:r>
             <w:tab/>
           </w:r>
-          <w:proofErr w:type="spellStart"/>
           <w:r>
             <w:t>21IT04</w:t>
           </w:r>
           <w:r>
             <w:t>86</w:t>
           </w:r>
-          <w:proofErr w:type="spellEnd"/>
         </w:p>
         <w:p>
           <w:pPr>
@@ -365,28 +349,26 @@
             <w:spacing w:line="360" w:lineRule="auto"/>
             <w:ind w:left="2520"/>
           </w:pPr>
+          <w:r>
+            <w:t xml:space="preserve">K.A.D.T. </w:t>
+          </w:r>
           <w:proofErr w:type="spellStart"/>
           <w:r>
-            <w:t>K.A.D.T</w:t>
+            <w:t>Lalantha</w:t>
           </w:r>
           <w:proofErr w:type="spellEnd"/>
-          <w:r>
-            <w:t>. Lalantha</w:t>
-          </w:r>
           <w:r>
             <w:tab/>
           </w:r>
           <w:r>
             <w:tab/>
           </w:r>
-          <w:proofErr w:type="spellStart"/>
           <w:r>
             <w:t>21IT04</w:t>
           </w:r>
           <w:r>
             <w:t>93</w:t>
           </w:r>
-          <w:proofErr w:type="spellEnd"/>
         </w:p>
         <w:p>
           <w:pPr>
@@ -414,14 +396,12 @@
           <w:r>
             <w:tab/>
           </w:r>
-          <w:proofErr w:type="spellStart"/>
           <w:r>
             <w:t>21IT04</w:t>
           </w:r>
           <w:r>
             <w:t>99</w:t>
           </w:r>
-          <w:proofErr w:type="spellEnd"/>
         </w:p>
         <w:p>
           <w:pPr>
@@ -432,13 +412,8 @@
             <w:spacing w:line="360" w:lineRule="auto"/>
             <w:ind w:left="2520"/>
           </w:pPr>
-          <w:proofErr w:type="spellStart"/>
           <w:r>
-            <w:t>K.A.D.B.N</w:t>
-          </w:r>
-          <w:proofErr w:type="spellEnd"/>
-          <w:r>
-            <w:t>. Nanayakkara</w:t>
+            <w:t>K.A.D.B.N. Nanayakkara</w:t>
           </w:r>
           <w:r>
             <w:tab/>
@@ -446,14 +421,12 @@
           <w:r>
             <w:tab/>
           </w:r>
-          <w:proofErr w:type="spellStart"/>
           <w:r>
             <w:t>21IT0</w:t>
           </w:r>
           <w:r>
             <w:t>501</w:t>
           </w:r>
-          <w:proofErr w:type="spellEnd"/>
         </w:p>
         <w:p>
           <w:pPr>
@@ -560,10 +533,10 @@
         </w:p>
       </w:sdtContent>
     </w:sdt>
-    <w:bookmarkStart w:id="0" w:name="_Toc488745136" w:displacedByCustomXml="next"/>
-    <w:bookmarkStart w:id="1" w:name="_Toc488575684" w:displacedByCustomXml="next"/>
-    <w:bookmarkStart w:id="2" w:name="_Toc488571511" w:displacedByCustomXml="next"/>
-    <w:bookmarkStart w:id="3" w:name="_Toc488571338" w:displacedByCustomXml="next"/>
+    <w:bookmarkStart w:id="0" w:name="_Toc488571338" w:displacedByCustomXml="next"/>
+    <w:bookmarkStart w:id="1" w:name="_Toc488571511" w:displacedByCustomXml="next"/>
+    <w:bookmarkStart w:id="2" w:name="_Toc488575684" w:displacedByCustomXml="next"/>
+    <w:bookmarkStart w:id="3" w:name="_Toc488745136" w:displacedByCustomXml="next"/>
     <w:sdt>
       <w:sdtPr>
         <w:rPr>
@@ -9491,6 +9464,2251 @@
     <w:p/>
     <w:p/>
     <w:p/>
+    <w:tbl>
+      <w:tblPr>
+        <w:tblW w:w="0" w:type="auto"/>
+        <w:tblCellMar>
+          <w:top w:w="15" w:type="dxa"/>
+          <w:left w:w="15" w:type="dxa"/>
+          <w:bottom w:w="15" w:type="dxa"/>
+          <w:right w:w="15" w:type="dxa"/>
+        </w:tblCellMar>
+        <w:tblLook w:val="04A0" w:firstRow="1" w:lastRow="0" w:firstColumn="1" w:lastColumn="0" w:noHBand="0" w:noVBand="1"/>
+      </w:tblPr>
+      <w:tblGrid>
+        <w:gridCol w:w="1237"/>
+        <w:gridCol w:w="3796"/>
+        <w:gridCol w:w="3948"/>
+      </w:tblGrid>
+      <w:tr>
+        <w:trPr>
+          <w:trHeight w:val="197"/>
+        </w:trPr>
+        <w:tc>
+          <w:tcPr>
+            <w:tcW w:w="1237" w:type="dxa"/>
+            <w:tcBorders>
+              <w:top w:val="single" w:sz="18" w:space="0" w:color="000000"/>
+              <w:left w:val="single" w:sz="18" w:space="0" w:color="000000"/>
+              <w:bottom w:val="single" w:sz="6" w:space="0" w:color="000000"/>
+              <w:right w:val="single" w:sz="6" w:space="0" w:color="000000"/>
+            </w:tcBorders>
+            <w:shd w:val="clear" w:color="auto" w:fill="FFFFFF"/>
+            <w:tcMar>
+              <w:top w:w="0" w:type="dxa"/>
+              <w:left w:w="100" w:type="dxa"/>
+              <w:bottom w:w="0" w:type="dxa"/>
+              <w:right w:w="100" w:type="dxa"/>
+            </w:tcMar>
+            <w:hideMark/>
+          </w:tcPr>
+          <w:p>
+            <w:pPr>
+              <w:spacing w:before="240" w:after="240" w:line="240" w:lineRule="auto"/>
+              <w:ind w:left="-20"/>
+              <w:rPr>
+                <w:rFonts w:eastAsia="Times New Roman"/>
+                <w:szCs w:val="24"/>
+              </w:rPr>
+            </w:pPr>
+            <w:r>
+              <w:rPr>
+                <w:rFonts w:ascii="Arial" w:eastAsia="Times New Roman" w:hAnsi="Arial" w:cs="Arial"/>
+                <w:b/>
+                <w:bCs/>
+                <w:color w:val="000000"/>
+                <w:sz w:val="16"/>
+                <w:szCs w:val="16"/>
+              </w:rPr>
+              <w:lastRenderedPageBreak/>
+              <w:t>Use Case ID</w:t>
+            </w:r>
+          </w:p>
+        </w:tc>
+        <w:tc>
+          <w:tcPr>
+            <w:tcW w:w="7744" w:type="dxa"/>
+            <w:gridSpan w:val="2"/>
+            <w:tcBorders>
+              <w:top w:val="single" w:sz="18" w:space="0" w:color="000000"/>
+              <w:left w:val="single" w:sz="6" w:space="0" w:color="000000"/>
+              <w:bottom w:val="single" w:sz="6" w:space="0" w:color="000000"/>
+              <w:right w:val="single" w:sz="18" w:space="0" w:color="000000"/>
+            </w:tcBorders>
+            <w:shd w:val="clear" w:color="auto" w:fill="FFFFFF"/>
+            <w:tcMar>
+              <w:top w:w="0" w:type="dxa"/>
+              <w:left w:w="100" w:type="dxa"/>
+              <w:bottom w:w="0" w:type="dxa"/>
+              <w:right w:w="100" w:type="dxa"/>
+            </w:tcMar>
+            <w:hideMark/>
+          </w:tcPr>
+          <w:p>
+            <w:pPr>
+              <w:spacing w:before="240" w:after="240" w:line="240" w:lineRule="auto"/>
+              <w:ind w:left="-20"/>
+              <w:rPr>
+                <w:rFonts w:eastAsia="Times New Roman"/>
+                <w:szCs w:val="24"/>
+              </w:rPr>
+            </w:pPr>
+            <w:r>
+              <w:rPr>
+                <w:rFonts w:ascii="Arial" w:eastAsia="Times New Roman" w:hAnsi="Arial" w:cs="Arial"/>
+                <w:color w:val="000000"/>
+                <w:sz w:val="16"/>
+                <w:szCs w:val="16"/>
+              </w:rPr>
+              <w:t>E007</w:t>
+            </w:r>
+          </w:p>
+        </w:tc>
+      </w:tr>
+      <w:tr>
+        <w:trPr>
+          <w:trHeight w:val="270"/>
+        </w:trPr>
+        <w:tc>
+          <w:tcPr>
+            <w:tcW w:w="1237" w:type="dxa"/>
+            <w:tcBorders>
+              <w:top w:val="single" w:sz="6" w:space="0" w:color="000000"/>
+              <w:left w:val="single" w:sz="18" w:space="0" w:color="000000"/>
+              <w:bottom w:val="single" w:sz="6" w:space="0" w:color="000000"/>
+              <w:right w:val="single" w:sz="6" w:space="0" w:color="000000"/>
+            </w:tcBorders>
+            <w:tcMar>
+              <w:top w:w="0" w:type="dxa"/>
+              <w:left w:w="100" w:type="dxa"/>
+              <w:bottom w:w="0" w:type="dxa"/>
+              <w:right w:w="100" w:type="dxa"/>
+            </w:tcMar>
+            <w:hideMark/>
+          </w:tcPr>
+          <w:p>
+            <w:pPr>
+              <w:spacing w:before="240" w:after="240" w:line="240" w:lineRule="auto"/>
+              <w:ind w:left="-20"/>
+              <w:rPr>
+                <w:rFonts w:eastAsia="Times New Roman"/>
+                <w:szCs w:val="24"/>
+              </w:rPr>
+            </w:pPr>
+            <w:r>
+              <w:rPr>
+                <w:rFonts w:ascii="Arial" w:eastAsia="Times New Roman" w:hAnsi="Arial" w:cs="Arial"/>
+                <w:b/>
+                <w:bCs/>
+                <w:color w:val="000000"/>
+                <w:sz w:val="16"/>
+                <w:szCs w:val="16"/>
+              </w:rPr>
+              <w:t>Use Case</w:t>
+            </w:r>
+          </w:p>
+        </w:tc>
+        <w:tc>
+          <w:tcPr>
+            <w:tcW w:w="7744" w:type="dxa"/>
+            <w:gridSpan w:val="2"/>
+            <w:tcBorders>
+              <w:top w:val="single" w:sz="6" w:space="0" w:color="000000"/>
+              <w:left w:val="single" w:sz="6" w:space="0" w:color="000000"/>
+              <w:bottom w:val="single" w:sz="6" w:space="0" w:color="000000"/>
+              <w:right w:val="single" w:sz="18" w:space="0" w:color="000000"/>
+            </w:tcBorders>
+            <w:tcMar>
+              <w:top w:w="0" w:type="dxa"/>
+              <w:left w:w="100" w:type="dxa"/>
+              <w:bottom w:w="0" w:type="dxa"/>
+              <w:right w:w="100" w:type="dxa"/>
+            </w:tcMar>
+            <w:hideMark/>
+          </w:tcPr>
+          <w:p>
+            <w:pPr>
+              <w:spacing w:before="240" w:after="240" w:line="240" w:lineRule="auto"/>
+              <w:ind w:left="-20"/>
+              <w:rPr>
+                <w:rFonts w:eastAsia="Times New Roman"/>
+                <w:szCs w:val="24"/>
+              </w:rPr>
+            </w:pPr>
+            <w:r>
+              <w:rPr>
+                <w:rFonts w:ascii="Arial" w:eastAsia="Times New Roman" w:hAnsi="Arial" w:cs="Arial"/>
+                <w:color w:val="000000"/>
+                <w:sz w:val="16"/>
+                <w:szCs w:val="16"/>
+              </w:rPr>
+              <w:t>Make payment</w:t>
+            </w:r>
+          </w:p>
+        </w:tc>
+      </w:tr>
+      <w:tr>
+        <w:trPr>
+          <w:trHeight w:val="270"/>
+        </w:trPr>
+        <w:tc>
+          <w:tcPr>
+            <w:tcW w:w="1237" w:type="dxa"/>
+            <w:tcBorders>
+              <w:top w:val="single" w:sz="6" w:space="0" w:color="000000"/>
+              <w:left w:val="single" w:sz="18" w:space="0" w:color="000000"/>
+              <w:bottom w:val="single" w:sz="6" w:space="0" w:color="000000"/>
+              <w:right w:val="single" w:sz="6" w:space="0" w:color="000000"/>
+            </w:tcBorders>
+            <w:tcMar>
+              <w:top w:w="0" w:type="dxa"/>
+              <w:left w:w="100" w:type="dxa"/>
+              <w:bottom w:w="0" w:type="dxa"/>
+              <w:right w:w="100" w:type="dxa"/>
+            </w:tcMar>
+            <w:hideMark/>
+          </w:tcPr>
+          <w:p>
+            <w:pPr>
+              <w:spacing w:before="240" w:after="240" w:line="240" w:lineRule="auto"/>
+              <w:ind w:left="-20"/>
+              <w:rPr>
+                <w:rFonts w:eastAsia="Times New Roman"/>
+                <w:szCs w:val="24"/>
+              </w:rPr>
+            </w:pPr>
+            <w:r>
+              <w:rPr>
+                <w:rFonts w:ascii="Arial" w:eastAsia="Times New Roman" w:hAnsi="Arial" w:cs="Arial"/>
+                <w:b/>
+                <w:bCs/>
+                <w:color w:val="000000"/>
+                <w:sz w:val="16"/>
+                <w:szCs w:val="16"/>
+              </w:rPr>
+              <w:t>Priority</w:t>
+            </w:r>
+          </w:p>
+        </w:tc>
+        <w:tc>
+          <w:tcPr>
+            <w:tcW w:w="7744" w:type="dxa"/>
+            <w:gridSpan w:val="2"/>
+            <w:tcBorders>
+              <w:top w:val="single" w:sz="6" w:space="0" w:color="000000"/>
+              <w:left w:val="single" w:sz="6" w:space="0" w:color="000000"/>
+              <w:bottom w:val="single" w:sz="6" w:space="0" w:color="000000"/>
+              <w:right w:val="single" w:sz="18" w:space="0" w:color="000000"/>
+            </w:tcBorders>
+            <w:tcMar>
+              <w:top w:w="0" w:type="dxa"/>
+              <w:left w:w="100" w:type="dxa"/>
+              <w:bottom w:w="0" w:type="dxa"/>
+              <w:right w:w="100" w:type="dxa"/>
+            </w:tcMar>
+            <w:hideMark/>
+          </w:tcPr>
+          <w:p>
+            <w:pPr>
+              <w:spacing w:before="240" w:after="240" w:line="240" w:lineRule="auto"/>
+              <w:ind w:left="-20"/>
+              <w:rPr>
+                <w:rFonts w:eastAsia="Times New Roman"/>
+                <w:szCs w:val="24"/>
+              </w:rPr>
+            </w:pPr>
+            <w:r>
+              <w:rPr>
+                <w:rFonts w:ascii="Arial" w:eastAsia="Times New Roman" w:hAnsi="Arial" w:cs="Arial"/>
+                <w:color w:val="000000"/>
+                <w:sz w:val="16"/>
+                <w:szCs w:val="16"/>
+              </w:rPr>
+              <w:t>High</w:t>
+            </w:r>
+          </w:p>
+        </w:tc>
+      </w:tr>
+      <w:tr>
+        <w:trPr>
+          <w:trHeight w:val="270"/>
+        </w:trPr>
+        <w:tc>
+          <w:tcPr>
+            <w:tcW w:w="1237" w:type="dxa"/>
+            <w:tcBorders>
+              <w:top w:val="single" w:sz="6" w:space="0" w:color="000000"/>
+              <w:left w:val="single" w:sz="18" w:space="0" w:color="000000"/>
+              <w:bottom w:val="single" w:sz="6" w:space="0" w:color="000000"/>
+              <w:right w:val="single" w:sz="6" w:space="0" w:color="000000"/>
+            </w:tcBorders>
+            <w:tcMar>
+              <w:top w:w="0" w:type="dxa"/>
+              <w:left w:w="100" w:type="dxa"/>
+              <w:bottom w:w="0" w:type="dxa"/>
+              <w:right w:w="100" w:type="dxa"/>
+            </w:tcMar>
+            <w:hideMark/>
+          </w:tcPr>
+          <w:p>
+            <w:pPr>
+              <w:spacing w:before="240" w:after="240" w:line="240" w:lineRule="auto"/>
+              <w:ind w:left="-20"/>
+              <w:rPr>
+                <w:rFonts w:eastAsia="Times New Roman"/>
+                <w:szCs w:val="24"/>
+              </w:rPr>
+            </w:pPr>
+            <w:r>
+              <w:rPr>
+                <w:rFonts w:ascii="Arial" w:eastAsia="Times New Roman" w:hAnsi="Arial" w:cs="Arial"/>
+                <w:b/>
+                <w:bCs/>
+                <w:color w:val="000000"/>
+                <w:sz w:val="16"/>
+                <w:szCs w:val="16"/>
+              </w:rPr>
+              <w:t>Primary System Actor</w:t>
+            </w:r>
+          </w:p>
+        </w:tc>
+        <w:tc>
+          <w:tcPr>
+            <w:tcW w:w="7744" w:type="dxa"/>
+            <w:gridSpan w:val="2"/>
+            <w:tcBorders>
+              <w:top w:val="single" w:sz="6" w:space="0" w:color="000000"/>
+              <w:left w:val="single" w:sz="6" w:space="0" w:color="000000"/>
+              <w:bottom w:val="single" w:sz="6" w:space="0" w:color="000000"/>
+              <w:right w:val="single" w:sz="18" w:space="0" w:color="000000"/>
+            </w:tcBorders>
+            <w:tcMar>
+              <w:top w:w="0" w:type="dxa"/>
+              <w:left w:w="100" w:type="dxa"/>
+              <w:bottom w:w="0" w:type="dxa"/>
+              <w:right w:w="100" w:type="dxa"/>
+            </w:tcMar>
+            <w:hideMark/>
+          </w:tcPr>
+          <w:p>
+            <w:pPr>
+              <w:spacing w:before="240" w:after="240" w:line="240" w:lineRule="auto"/>
+              <w:ind w:left="-20"/>
+              <w:rPr>
+                <w:rFonts w:eastAsia="Times New Roman"/>
+                <w:szCs w:val="24"/>
+              </w:rPr>
+            </w:pPr>
+            <w:r>
+              <w:rPr>
+                <w:rFonts w:ascii="Arial" w:eastAsia="Times New Roman" w:hAnsi="Arial" w:cs="Arial"/>
+                <w:color w:val="000000"/>
+                <w:sz w:val="16"/>
+                <w:szCs w:val="16"/>
+              </w:rPr>
+              <w:t>User</w:t>
+            </w:r>
+          </w:p>
+        </w:tc>
+      </w:tr>
+      <w:tr>
+        <w:trPr>
+          <w:trHeight w:val="270"/>
+        </w:trPr>
+        <w:tc>
+          <w:tcPr>
+            <w:tcW w:w="1237" w:type="dxa"/>
+            <w:tcBorders>
+              <w:top w:val="single" w:sz="6" w:space="0" w:color="000000"/>
+              <w:left w:val="single" w:sz="18" w:space="0" w:color="000000"/>
+              <w:bottom w:val="single" w:sz="6" w:space="0" w:color="000000"/>
+              <w:right w:val="single" w:sz="6" w:space="0" w:color="000000"/>
+            </w:tcBorders>
+            <w:tcMar>
+              <w:top w:w="0" w:type="dxa"/>
+              <w:left w:w="100" w:type="dxa"/>
+              <w:bottom w:w="0" w:type="dxa"/>
+              <w:right w:w="100" w:type="dxa"/>
+            </w:tcMar>
+            <w:hideMark/>
+          </w:tcPr>
+          <w:p>
+            <w:pPr>
+              <w:spacing w:before="240" w:after="240" w:line="240" w:lineRule="auto"/>
+              <w:ind w:left="-20"/>
+              <w:rPr>
+                <w:rFonts w:eastAsia="Times New Roman"/>
+                <w:szCs w:val="24"/>
+              </w:rPr>
+            </w:pPr>
+            <w:r>
+              <w:rPr>
+                <w:rFonts w:ascii="Arial" w:eastAsia="Times New Roman" w:hAnsi="Arial" w:cs="Arial"/>
+                <w:b/>
+                <w:bCs/>
+                <w:color w:val="000000"/>
+                <w:sz w:val="16"/>
+                <w:szCs w:val="16"/>
+              </w:rPr>
+              <w:t>Other participant Actors</w:t>
+            </w:r>
+          </w:p>
+        </w:tc>
+        <w:tc>
+          <w:tcPr>
+            <w:tcW w:w="7744" w:type="dxa"/>
+            <w:gridSpan w:val="2"/>
+            <w:tcBorders>
+              <w:top w:val="single" w:sz="6" w:space="0" w:color="000000"/>
+              <w:left w:val="single" w:sz="6" w:space="0" w:color="000000"/>
+              <w:bottom w:val="single" w:sz="6" w:space="0" w:color="000000"/>
+              <w:right w:val="single" w:sz="18" w:space="0" w:color="000000"/>
+            </w:tcBorders>
+            <w:tcMar>
+              <w:top w:w="0" w:type="dxa"/>
+              <w:left w:w="100" w:type="dxa"/>
+              <w:bottom w:w="0" w:type="dxa"/>
+              <w:right w:w="100" w:type="dxa"/>
+            </w:tcMar>
+            <w:hideMark/>
+          </w:tcPr>
+          <w:p>
+            <w:pPr>
+              <w:spacing w:before="240" w:after="240" w:line="240" w:lineRule="auto"/>
+              <w:ind w:left="-20"/>
+              <w:rPr>
+                <w:rFonts w:eastAsia="Times New Roman"/>
+                <w:szCs w:val="24"/>
+              </w:rPr>
+            </w:pPr>
+            <w:r>
+              <w:rPr>
+                <w:rFonts w:ascii="Arial" w:eastAsia="Times New Roman" w:hAnsi="Arial" w:cs="Arial"/>
+                <w:color w:val="000000"/>
+                <w:sz w:val="16"/>
+                <w:szCs w:val="16"/>
+              </w:rPr>
+              <w:t>Payment Gateway</w:t>
+            </w:r>
+          </w:p>
+        </w:tc>
+      </w:tr>
+      <w:tr>
+        <w:trPr>
+          <w:trHeight w:val="780"/>
+        </w:trPr>
+        <w:tc>
+          <w:tcPr>
+            <w:tcW w:w="1237" w:type="dxa"/>
+            <w:tcBorders>
+              <w:top w:val="single" w:sz="6" w:space="0" w:color="000000"/>
+              <w:left w:val="single" w:sz="18" w:space="0" w:color="000000"/>
+              <w:bottom w:val="single" w:sz="18" w:space="0" w:color="000000"/>
+              <w:right w:val="single" w:sz="6" w:space="0" w:color="000000"/>
+            </w:tcBorders>
+            <w:tcMar>
+              <w:top w:w="0" w:type="dxa"/>
+              <w:left w:w="100" w:type="dxa"/>
+              <w:bottom w:w="0" w:type="dxa"/>
+              <w:right w:w="100" w:type="dxa"/>
+            </w:tcMar>
+            <w:hideMark/>
+          </w:tcPr>
+          <w:p>
+            <w:pPr>
+              <w:spacing w:before="240" w:after="240" w:line="240" w:lineRule="auto"/>
+              <w:ind w:left="-20"/>
+              <w:rPr>
+                <w:rFonts w:eastAsia="Times New Roman"/>
+                <w:szCs w:val="24"/>
+              </w:rPr>
+            </w:pPr>
+            <w:r>
+              <w:rPr>
+                <w:rFonts w:ascii="Arial" w:eastAsia="Times New Roman" w:hAnsi="Arial" w:cs="Arial"/>
+                <w:b/>
+                <w:bCs/>
+                <w:color w:val="000000"/>
+                <w:sz w:val="16"/>
+                <w:szCs w:val="16"/>
+              </w:rPr>
+              <w:t>Description</w:t>
+            </w:r>
+          </w:p>
+        </w:tc>
+        <w:tc>
+          <w:tcPr>
+            <w:tcW w:w="7744" w:type="dxa"/>
+            <w:gridSpan w:val="2"/>
+            <w:tcBorders>
+              <w:top w:val="single" w:sz="6" w:space="0" w:color="000000"/>
+              <w:left w:val="single" w:sz="6" w:space="0" w:color="000000"/>
+              <w:bottom w:val="single" w:sz="18" w:space="0" w:color="000000"/>
+              <w:right w:val="single" w:sz="18" w:space="0" w:color="000000"/>
+            </w:tcBorders>
+            <w:tcMar>
+              <w:top w:w="0" w:type="dxa"/>
+              <w:left w:w="100" w:type="dxa"/>
+              <w:bottom w:w="0" w:type="dxa"/>
+              <w:right w:w="100" w:type="dxa"/>
+            </w:tcMar>
+            <w:hideMark/>
+          </w:tcPr>
+          <w:p>
+            <w:pPr>
+              <w:spacing w:before="240" w:after="240" w:line="240" w:lineRule="auto"/>
+              <w:ind w:left="-20"/>
+              <w:rPr>
+                <w:rFonts w:eastAsia="Times New Roman"/>
+                <w:szCs w:val="24"/>
+              </w:rPr>
+            </w:pPr>
+            <w:r>
+              <w:rPr>
+                <w:rFonts w:ascii="Arial" w:eastAsia="Times New Roman" w:hAnsi="Arial" w:cs="Arial"/>
+                <w:color w:val="000000"/>
+                <w:sz w:val="16"/>
+                <w:szCs w:val="16"/>
+              </w:rPr>
+              <w:t>This use case describes the process of a user making payment for a consultation service using an online payment gateway.</w:t>
+            </w:r>
+          </w:p>
+        </w:tc>
+      </w:tr>
+      <w:tr>
+        <w:trPr>
+          <w:trHeight w:val="285"/>
+        </w:trPr>
+        <w:tc>
+          <w:tcPr>
+            <w:tcW w:w="1237" w:type="dxa"/>
+            <w:tcBorders>
+              <w:top w:val="single" w:sz="18" w:space="0" w:color="000000"/>
+              <w:left w:val="single" w:sz="18" w:space="0" w:color="000000"/>
+              <w:bottom w:val="single" w:sz="6" w:space="0" w:color="000000"/>
+              <w:right w:val="single" w:sz="6" w:space="0" w:color="000000"/>
+            </w:tcBorders>
+            <w:tcMar>
+              <w:top w:w="0" w:type="dxa"/>
+              <w:left w:w="100" w:type="dxa"/>
+              <w:bottom w:w="0" w:type="dxa"/>
+              <w:right w:w="100" w:type="dxa"/>
+            </w:tcMar>
+            <w:hideMark/>
+          </w:tcPr>
+          <w:p>
+            <w:pPr>
+              <w:spacing w:before="240" w:after="240" w:line="240" w:lineRule="auto"/>
+              <w:ind w:left="-20"/>
+              <w:rPr>
+                <w:rFonts w:eastAsia="Times New Roman"/>
+                <w:szCs w:val="24"/>
+              </w:rPr>
+            </w:pPr>
+            <w:r>
+              <w:rPr>
+                <w:rFonts w:ascii="Arial" w:eastAsia="Times New Roman" w:hAnsi="Arial" w:cs="Arial"/>
+                <w:b/>
+                <w:bCs/>
+                <w:color w:val="000000"/>
+                <w:sz w:val="16"/>
+                <w:szCs w:val="16"/>
+              </w:rPr>
+              <w:t>Pre-conditions</w:t>
+            </w:r>
+          </w:p>
+        </w:tc>
+        <w:tc>
+          <w:tcPr>
+            <w:tcW w:w="7744" w:type="dxa"/>
+            <w:gridSpan w:val="2"/>
+            <w:tcBorders>
+              <w:top w:val="single" w:sz="18" w:space="0" w:color="000000"/>
+              <w:left w:val="single" w:sz="6" w:space="0" w:color="000000"/>
+              <w:bottom w:val="single" w:sz="6" w:space="0" w:color="000000"/>
+              <w:right w:val="single" w:sz="18" w:space="0" w:color="000000"/>
+            </w:tcBorders>
+            <w:tcMar>
+              <w:top w:w="0" w:type="dxa"/>
+              <w:left w:w="100" w:type="dxa"/>
+              <w:bottom w:w="0" w:type="dxa"/>
+              <w:right w:w="100" w:type="dxa"/>
+            </w:tcMar>
+            <w:hideMark/>
+          </w:tcPr>
+          <w:p>
+            <w:pPr>
+              <w:spacing w:before="240" w:after="240" w:line="240" w:lineRule="auto"/>
+              <w:ind w:left="-20"/>
+              <w:rPr>
+                <w:rFonts w:eastAsia="Times New Roman"/>
+                <w:szCs w:val="24"/>
+              </w:rPr>
+            </w:pPr>
+            <w:r>
+              <w:rPr>
+                <w:rFonts w:ascii="Arial" w:eastAsia="Times New Roman" w:hAnsi="Arial" w:cs="Arial"/>
+                <w:color w:val="000000"/>
+                <w:sz w:val="16"/>
+                <w:szCs w:val="16"/>
+              </w:rPr>
+              <w:t>The user must be logged in to their account.</w:t>
+            </w:r>
+          </w:p>
+        </w:tc>
+      </w:tr>
+      <w:tr>
+        <w:trPr>
+          <w:trHeight w:val="270"/>
+        </w:trPr>
+        <w:tc>
+          <w:tcPr>
+            <w:tcW w:w="1237" w:type="dxa"/>
+            <w:tcBorders>
+              <w:top w:val="single" w:sz="6" w:space="0" w:color="000000"/>
+              <w:left w:val="single" w:sz="18" w:space="0" w:color="000000"/>
+              <w:bottom w:val="single" w:sz="6" w:space="0" w:color="000000"/>
+              <w:right w:val="single" w:sz="6" w:space="0" w:color="000000"/>
+            </w:tcBorders>
+            <w:tcMar>
+              <w:top w:w="0" w:type="dxa"/>
+              <w:left w:w="100" w:type="dxa"/>
+              <w:bottom w:w="0" w:type="dxa"/>
+              <w:right w:w="100" w:type="dxa"/>
+            </w:tcMar>
+            <w:hideMark/>
+          </w:tcPr>
+          <w:p>
+            <w:pPr>
+              <w:spacing w:before="240" w:after="240" w:line="240" w:lineRule="auto"/>
+              <w:ind w:left="-20"/>
+              <w:rPr>
+                <w:rFonts w:eastAsia="Times New Roman"/>
+                <w:szCs w:val="24"/>
+              </w:rPr>
+            </w:pPr>
+            <w:r>
+              <w:rPr>
+                <w:rFonts w:ascii="Arial" w:eastAsia="Times New Roman" w:hAnsi="Arial" w:cs="Arial"/>
+                <w:b/>
+                <w:bCs/>
+                <w:color w:val="000000"/>
+                <w:sz w:val="16"/>
+                <w:szCs w:val="16"/>
+              </w:rPr>
+              <w:t>Trigger</w:t>
+            </w:r>
+          </w:p>
+        </w:tc>
+        <w:tc>
+          <w:tcPr>
+            <w:tcW w:w="7744" w:type="dxa"/>
+            <w:gridSpan w:val="2"/>
+            <w:tcBorders>
+              <w:top w:val="single" w:sz="6" w:space="0" w:color="000000"/>
+              <w:left w:val="single" w:sz="6" w:space="0" w:color="000000"/>
+              <w:bottom w:val="single" w:sz="6" w:space="0" w:color="000000"/>
+              <w:right w:val="single" w:sz="18" w:space="0" w:color="000000"/>
+            </w:tcBorders>
+            <w:tcMar>
+              <w:top w:w="0" w:type="dxa"/>
+              <w:left w:w="100" w:type="dxa"/>
+              <w:bottom w:w="0" w:type="dxa"/>
+              <w:right w:w="100" w:type="dxa"/>
+            </w:tcMar>
+            <w:hideMark/>
+          </w:tcPr>
+          <w:p>
+            <w:pPr>
+              <w:spacing w:before="240" w:after="240" w:line="240" w:lineRule="auto"/>
+              <w:ind w:left="-20"/>
+              <w:rPr>
+                <w:rFonts w:eastAsia="Times New Roman"/>
+                <w:szCs w:val="24"/>
+              </w:rPr>
+            </w:pPr>
+            <w:r>
+              <w:rPr>
+                <w:rFonts w:ascii="Arial" w:eastAsia="Times New Roman" w:hAnsi="Arial" w:cs="Arial"/>
+                <w:color w:val="000000"/>
+                <w:sz w:val="16"/>
+                <w:szCs w:val="16"/>
+              </w:rPr>
+              <w:t>The user initiates the payment process by clicking on the "Checkout" or "Pay Now" button on the payment interface.</w:t>
+            </w:r>
+          </w:p>
+        </w:tc>
+      </w:tr>
+      <w:tr>
+        <w:trPr>
+          <w:trHeight w:val="270"/>
+        </w:trPr>
+        <w:tc>
+          <w:tcPr>
+            <w:tcW w:w="1237" w:type="dxa"/>
+            <w:vMerge w:val="restart"/>
+            <w:tcBorders>
+              <w:top w:val="single" w:sz="6" w:space="0" w:color="000000"/>
+              <w:left w:val="single" w:sz="18" w:space="0" w:color="000000"/>
+              <w:bottom w:val="single" w:sz="6" w:space="0" w:color="000000"/>
+              <w:right w:val="single" w:sz="6" w:space="0" w:color="000000"/>
+            </w:tcBorders>
+            <w:tcMar>
+              <w:top w:w="0" w:type="dxa"/>
+              <w:left w:w="100" w:type="dxa"/>
+              <w:bottom w:w="0" w:type="dxa"/>
+              <w:right w:w="100" w:type="dxa"/>
+            </w:tcMar>
+            <w:hideMark/>
+          </w:tcPr>
+          <w:p>
+            <w:pPr>
+              <w:spacing w:before="240" w:after="240" w:line="240" w:lineRule="auto"/>
+              <w:ind w:left="-20"/>
+              <w:rPr>
+                <w:rFonts w:eastAsia="Times New Roman"/>
+                <w:szCs w:val="24"/>
+              </w:rPr>
+            </w:pPr>
+            <w:r>
+              <w:rPr>
+                <w:rFonts w:ascii="Arial" w:eastAsia="Times New Roman" w:hAnsi="Arial" w:cs="Arial"/>
+                <w:b/>
+                <w:bCs/>
+                <w:color w:val="000000"/>
+                <w:sz w:val="16"/>
+                <w:szCs w:val="16"/>
+              </w:rPr>
+              <w:t>Flow of Events</w:t>
+            </w:r>
+            <w:r>
+              <w:rPr>
+                <w:rFonts w:ascii="Arial" w:eastAsia="Times New Roman" w:hAnsi="Arial" w:cs="Arial"/>
+                <w:b/>
+                <w:bCs/>
+                <w:color w:val="000000"/>
+                <w:sz w:val="16"/>
+                <w:szCs w:val="16"/>
+              </w:rPr>
+              <w:br/>
+            </w:r>
+            <w:r>
+              <w:rPr>
+                <w:rFonts w:ascii="Arial" w:eastAsia="Times New Roman" w:hAnsi="Arial" w:cs="Arial"/>
+                <w:b/>
+                <w:bCs/>
+                <w:color w:val="000000"/>
+                <w:sz w:val="16"/>
+                <w:szCs w:val="16"/>
+              </w:rPr>
+              <w:br/>
+            </w:r>
+            <w:r>
+              <w:rPr>
+                <w:rFonts w:ascii="Arial" w:eastAsia="Times New Roman" w:hAnsi="Arial" w:cs="Arial"/>
+                <w:b/>
+                <w:bCs/>
+                <w:color w:val="000000"/>
+                <w:sz w:val="16"/>
+                <w:szCs w:val="16"/>
+              </w:rPr>
+              <w:br/>
+            </w:r>
+          </w:p>
+        </w:tc>
+        <w:tc>
+          <w:tcPr>
+            <w:tcW w:w="3796" w:type="dxa"/>
+            <w:tcBorders>
+              <w:top w:val="single" w:sz="6" w:space="0" w:color="000000"/>
+              <w:left w:val="single" w:sz="6" w:space="0" w:color="000000"/>
+              <w:bottom w:val="single" w:sz="6" w:space="0" w:color="000000"/>
+              <w:right w:val="single" w:sz="6" w:space="0" w:color="000000"/>
+            </w:tcBorders>
+            <w:tcMar>
+              <w:top w:w="0" w:type="dxa"/>
+              <w:left w:w="100" w:type="dxa"/>
+              <w:bottom w:w="0" w:type="dxa"/>
+              <w:right w:w="100" w:type="dxa"/>
+            </w:tcMar>
+            <w:hideMark/>
+          </w:tcPr>
+          <w:p>
+            <w:pPr>
+              <w:spacing w:before="240" w:after="240" w:line="240" w:lineRule="auto"/>
+              <w:rPr>
+                <w:rFonts w:eastAsia="Times New Roman"/>
+                <w:szCs w:val="24"/>
+              </w:rPr>
+            </w:pPr>
+            <w:r>
+              <w:rPr>
+                <w:rFonts w:ascii="Arial" w:eastAsia="Times New Roman" w:hAnsi="Arial" w:cs="Arial"/>
+                <w:color w:val="000000"/>
+                <w:sz w:val="16"/>
+                <w:szCs w:val="16"/>
+              </w:rPr>
+              <w:t>Actor Action</w:t>
+            </w:r>
+          </w:p>
+        </w:tc>
+        <w:tc>
+          <w:tcPr>
+            <w:tcW w:w="3948" w:type="dxa"/>
+            <w:tcBorders>
+              <w:top w:val="single" w:sz="6" w:space="0" w:color="000000"/>
+              <w:left w:val="single" w:sz="6" w:space="0" w:color="000000"/>
+              <w:bottom w:val="single" w:sz="6" w:space="0" w:color="000000"/>
+              <w:right w:val="single" w:sz="18" w:space="0" w:color="000000"/>
+            </w:tcBorders>
+            <w:tcMar>
+              <w:top w:w="0" w:type="dxa"/>
+              <w:left w:w="100" w:type="dxa"/>
+              <w:bottom w:w="0" w:type="dxa"/>
+              <w:right w:w="100" w:type="dxa"/>
+            </w:tcMar>
+            <w:hideMark/>
+          </w:tcPr>
+          <w:p>
+            <w:pPr>
+              <w:spacing w:before="240" w:after="240" w:line="240" w:lineRule="auto"/>
+              <w:rPr>
+                <w:rFonts w:eastAsia="Times New Roman"/>
+                <w:szCs w:val="24"/>
+              </w:rPr>
+            </w:pPr>
+            <w:r>
+              <w:rPr>
+                <w:rFonts w:ascii="Arial" w:eastAsia="Times New Roman" w:hAnsi="Arial" w:cs="Arial"/>
+                <w:color w:val="000000"/>
+                <w:sz w:val="16"/>
+                <w:szCs w:val="16"/>
+              </w:rPr>
+              <w:t>System Response</w:t>
+            </w:r>
+          </w:p>
+        </w:tc>
+      </w:tr>
+      <w:tr>
+        <w:trPr>
+          <w:trHeight w:val="2985"/>
+        </w:trPr>
+        <w:tc>
+          <w:tcPr>
+            <w:tcW w:w="1237" w:type="dxa"/>
+            <w:vMerge/>
+            <w:tcBorders>
+              <w:top w:val="single" w:sz="6" w:space="0" w:color="000000"/>
+              <w:left w:val="single" w:sz="18" w:space="0" w:color="000000"/>
+              <w:bottom w:val="single" w:sz="6" w:space="0" w:color="000000"/>
+              <w:right w:val="single" w:sz="6" w:space="0" w:color="000000"/>
+            </w:tcBorders>
+            <w:vAlign w:val="center"/>
+            <w:hideMark/>
+          </w:tcPr>
+          <w:p>
+            <w:pPr>
+              <w:spacing w:after="0" w:line="240" w:lineRule="auto"/>
+              <w:rPr>
+                <w:rFonts w:eastAsia="Times New Roman"/>
+                <w:szCs w:val="24"/>
+              </w:rPr>
+            </w:pPr>
+          </w:p>
+        </w:tc>
+        <w:tc>
+          <w:tcPr>
+            <w:tcW w:w="3796" w:type="dxa"/>
+            <w:tcBorders>
+              <w:top w:val="single" w:sz="6" w:space="0" w:color="000000"/>
+              <w:left w:val="single" w:sz="6" w:space="0" w:color="000000"/>
+              <w:bottom w:val="single" w:sz="6" w:space="0" w:color="000000"/>
+              <w:right w:val="single" w:sz="6" w:space="0" w:color="000000"/>
+            </w:tcBorders>
+            <w:tcMar>
+              <w:top w:w="0" w:type="dxa"/>
+              <w:left w:w="100" w:type="dxa"/>
+              <w:bottom w:w="0" w:type="dxa"/>
+              <w:right w:w="100" w:type="dxa"/>
+            </w:tcMar>
+            <w:hideMark/>
+          </w:tcPr>
+          <w:p>
+            <w:pPr>
+              <w:spacing w:after="0" w:line="240" w:lineRule="auto"/>
+              <w:rPr>
+                <w:rFonts w:eastAsia="Times New Roman"/>
+                <w:szCs w:val="24"/>
+              </w:rPr>
+            </w:pPr>
+          </w:p>
+          <w:p>
+            <w:pPr>
+              <w:spacing w:after="0" w:line="240" w:lineRule="auto"/>
+              <w:rPr>
+                <w:rFonts w:eastAsia="Times New Roman"/>
+                <w:szCs w:val="24"/>
+              </w:rPr>
+            </w:pPr>
+            <w:r>
+              <w:rPr>
+                <w:rFonts w:ascii="Arial" w:eastAsia="Times New Roman" w:hAnsi="Arial" w:cs="Arial"/>
+                <w:color w:val="000000"/>
+                <w:sz w:val="16"/>
+                <w:szCs w:val="16"/>
+              </w:rPr>
+              <w:t>Step 1: The user selects the preferred payment method (credit/debit card, PayPal, etc.) and enters the required payment details such as card number, expiration date, CVV, etc.</w:t>
+            </w:r>
+          </w:p>
+          <w:p>
+            <w:pPr>
+              <w:spacing w:after="0" w:line="240" w:lineRule="auto"/>
+              <w:rPr>
+                <w:rFonts w:eastAsia="Times New Roman"/>
+                <w:szCs w:val="24"/>
+              </w:rPr>
+            </w:pPr>
+          </w:p>
+          <w:p>
+            <w:pPr>
+              <w:spacing w:after="0" w:line="240" w:lineRule="auto"/>
+              <w:rPr>
+                <w:rFonts w:eastAsia="Times New Roman"/>
+                <w:szCs w:val="24"/>
+              </w:rPr>
+            </w:pPr>
+            <w:r>
+              <w:rPr>
+                <w:rFonts w:ascii="Arial" w:eastAsia="Times New Roman" w:hAnsi="Arial" w:cs="Arial"/>
+                <w:color w:val="000000"/>
+                <w:sz w:val="16"/>
+                <w:szCs w:val="16"/>
+              </w:rPr>
+              <w:t>Step 4: The user reviews the payment details and confirms the transaction.</w:t>
+            </w:r>
+          </w:p>
+        </w:tc>
+        <w:tc>
+          <w:tcPr>
+            <w:tcW w:w="3948" w:type="dxa"/>
+            <w:tcBorders>
+              <w:top w:val="single" w:sz="6" w:space="0" w:color="000000"/>
+              <w:left w:val="single" w:sz="6" w:space="0" w:color="000000"/>
+              <w:bottom w:val="single" w:sz="6" w:space="0" w:color="000000"/>
+              <w:right w:val="single" w:sz="18" w:space="0" w:color="000000"/>
+            </w:tcBorders>
+            <w:tcMar>
+              <w:top w:w="0" w:type="dxa"/>
+              <w:left w:w="100" w:type="dxa"/>
+              <w:bottom w:w="0" w:type="dxa"/>
+              <w:right w:w="100" w:type="dxa"/>
+            </w:tcMar>
+            <w:hideMark/>
+          </w:tcPr>
+          <w:p>
+            <w:pPr>
+              <w:spacing w:before="240" w:after="240" w:line="240" w:lineRule="auto"/>
+              <w:ind w:left="-20"/>
+              <w:rPr>
+                <w:rFonts w:eastAsia="Times New Roman"/>
+                <w:szCs w:val="24"/>
+              </w:rPr>
+            </w:pPr>
+            <w:r>
+              <w:rPr>
+                <w:rFonts w:ascii="Arial" w:eastAsia="Times New Roman" w:hAnsi="Arial" w:cs="Arial"/>
+                <w:color w:val="000000"/>
+                <w:sz w:val="16"/>
+                <w:szCs w:val="16"/>
+              </w:rPr>
+              <w:t>Step 2: The system validates the payment information provided by the customer.</w:t>
+            </w:r>
+          </w:p>
+          <w:p>
+            <w:pPr>
+              <w:spacing w:before="240" w:after="240" w:line="240" w:lineRule="auto"/>
+              <w:ind w:left="-20"/>
+              <w:rPr>
+                <w:rFonts w:eastAsia="Times New Roman"/>
+                <w:szCs w:val="24"/>
+              </w:rPr>
+            </w:pPr>
+            <w:r>
+              <w:rPr>
+                <w:rFonts w:ascii="Arial" w:eastAsia="Times New Roman" w:hAnsi="Arial" w:cs="Arial"/>
+                <w:color w:val="000000"/>
+                <w:sz w:val="16"/>
+                <w:szCs w:val="16"/>
+              </w:rPr>
+              <w:t>Step 3: If the payment information is valid, the system proceeds to process the payment.</w:t>
+            </w:r>
+          </w:p>
+          <w:p>
+            <w:pPr>
+              <w:spacing w:before="240" w:after="240" w:line="240" w:lineRule="auto"/>
+              <w:ind w:left="340"/>
+              <w:rPr>
+                <w:rFonts w:eastAsia="Times New Roman"/>
+                <w:szCs w:val="24"/>
+              </w:rPr>
+            </w:pPr>
+            <w:r>
+              <w:rPr>
+                <w:rFonts w:ascii="Arial" w:eastAsia="Times New Roman" w:hAnsi="Arial" w:cs="Arial"/>
+                <w:color w:val="000000"/>
+                <w:sz w:val="16"/>
+                <w:szCs w:val="16"/>
+              </w:rPr>
+              <w:t> </w:t>
+            </w:r>
+          </w:p>
+        </w:tc>
+      </w:tr>
+      <w:tr>
+        <w:trPr>
+          <w:trHeight w:val="270"/>
+        </w:trPr>
+        <w:tc>
+          <w:tcPr>
+            <w:tcW w:w="1237" w:type="dxa"/>
+            <w:tcBorders>
+              <w:top w:val="single" w:sz="6" w:space="0" w:color="000000"/>
+              <w:left w:val="single" w:sz="18" w:space="0" w:color="000000"/>
+              <w:bottom w:val="single" w:sz="6" w:space="0" w:color="000000"/>
+              <w:right w:val="single" w:sz="6" w:space="0" w:color="000000"/>
+            </w:tcBorders>
+            <w:tcMar>
+              <w:top w:w="0" w:type="dxa"/>
+              <w:left w:w="100" w:type="dxa"/>
+              <w:bottom w:w="0" w:type="dxa"/>
+              <w:right w:w="100" w:type="dxa"/>
+            </w:tcMar>
+            <w:hideMark/>
+          </w:tcPr>
+          <w:p>
+            <w:pPr>
+              <w:spacing w:before="240" w:after="240" w:line="240" w:lineRule="auto"/>
+              <w:ind w:left="-20"/>
+              <w:rPr>
+                <w:rFonts w:eastAsia="Times New Roman"/>
+                <w:szCs w:val="24"/>
+              </w:rPr>
+            </w:pPr>
+            <w:r>
+              <w:rPr>
+                <w:rFonts w:ascii="Arial" w:eastAsia="Times New Roman" w:hAnsi="Arial" w:cs="Arial"/>
+                <w:b/>
+                <w:bCs/>
+                <w:color w:val="000000"/>
+                <w:sz w:val="16"/>
+                <w:szCs w:val="16"/>
+              </w:rPr>
+              <w:t>Post-conditions</w:t>
+            </w:r>
+          </w:p>
+        </w:tc>
+        <w:tc>
+          <w:tcPr>
+            <w:tcW w:w="7744" w:type="dxa"/>
+            <w:gridSpan w:val="2"/>
+            <w:tcBorders>
+              <w:top w:val="single" w:sz="6" w:space="0" w:color="000000"/>
+              <w:left w:val="single" w:sz="6" w:space="0" w:color="000000"/>
+              <w:bottom w:val="single" w:sz="6" w:space="0" w:color="000000"/>
+              <w:right w:val="single" w:sz="18" w:space="0" w:color="000000"/>
+            </w:tcBorders>
+            <w:tcMar>
+              <w:top w:w="0" w:type="dxa"/>
+              <w:left w:w="100" w:type="dxa"/>
+              <w:bottom w:w="0" w:type="dxa"/>
+              <w:right w:w="100" w:type="dxa"/>
+            </w:tcMar>
+            <w:hideMark/>
+          </w:tcPr>
+          <w:p>
+            <w:pPr>
+              <w:spacing w:before="240" w:after="240" w:line="240" w:lineRule="auto"/>
+              <w:ind w:left="-20"/>
+              <w:rPr>
+                <w:rFonts w:eastAsia="Times New Roman"/>
+                <w:szCs w:val="24"/>
+              </w:rPr>
+            </w:pPr>
+            <w:r>
+              <w:rPr>
+                <w:rFonts w:ascii="Arial" w:eastAsia="Times New Roman" w:hAnsi="Arial" w:cs="Arial"/>
+                <w:color w:val="000000"/>
+                <w:sz w:val="16"/>
+                <w:szCs w:val="16"/>
+              </w:rPr>
+              <w:t>The payment is processed successfully.</w:t>
+            </w:r>
+          </w:p>
+          <w:p>
+            <w:pPr>
+              <w:spacing w:before="240" w:after="240" w:line="240" w:lineRule="auto"/>
+              <w:ind w:left="-20"/>
+              <w:rPr>
+                <w:rFonts w:eastAsia="Times New Roman"/>
+                <w:szCs w:val="24"/>
+              </w:rPr>
+            </w:pPr>
+            <w:r>
+              <w:rPr>
+                <w:rFonts w:ascii="Arial" w:eastAsia="Times New Roman" w:hAnsi="Arial" w:cs="Arial"/>
+                <w:color w:val="000000"/>
+                <w:sz w:val="16"/>
+                <w:szCs w:val="16"/>
+              </w:rPr>
+              <w:t>The user receives a confirmation email or message regarding the payment.</w:t>
+            </w:r>
+          </w:p>
+          <w:p>
+            <w:pPr>
+              <w:spacing w:before="240" w:after="240" w:line="240" w:lineRule="auto"/>
+              <w:ind w:left="-20"/>
+              <w:rPr>
+                <w:rFonts w:eastAsia="Times New Roman"/>
+                <w:szCs w:val="24"/>
+              </w:rPr>
+            </w:pPr>
+            <w:r>
+              <w:rPr>
+                <w:rFonts w:ascii="Arial" w:eastAsia="Times New Roman" w:hAnsi="Arial" w:cs="Arial"/>
+                <w:color w:val="000000"/>
+                <w:sz w:val="16"/>
+                <w:szCs w:val="16"/>
+              </w:rPr>
+              <w:t>The relevant expert receives notification about the schedule.</w:t>
+            </w:r>
+          </w:p>
+        </w:tc>
+      </w:tr>
+      <w:tr>
+        <w:trPr>
+          <w:trHeight w:val="795"/>
+        </w:trPr>
+        <w:tc>
+          <w:tcPr>
+            <w:tcW w:w="1237" w:type="dxa"/>
+            <w:tcBorders>
+              <w:top w:val="single" w:sz="6" w:space="0" w:color="000000"/>
+              <w:left w:val="single" w:sz="18" w:space="0" w:color="000000"/>
+              <w:bottom w:val="single" w:sz="18" w:space="0" w:color="000000"/>
+              <w:right w:val="single" w:sz="6" w:space="0" w:color="000000"/>
+            </w:tcBorders>
+            <w:tcMar>
+              <w:top w:w="0" w:type="dxa"/>
+              <w:left w:w="100" w:type="dxa"/>
+              <w:bottom w:w="0" w:type="dxa"/>
+              <w:right w:w="100" w:type="dxa"/>
+            </w:tcMar>
+            <w:hideMark/>
+          </w:tcPr>
+          <w:p>
+            <w:pPr>
+              <w:spacing w:before="240" w:after="240" w:line="240" w:lineRule="auto"/>
+              <w:ind w:left="-20"/>
+              <w:rPr>
+                <w:rFonts w:eastAsia="Times New Roman"/>
+                <w:szCs w:val="24"/>
+              </w:rPr>
+            </w:pPr>
+            <w:r>
+              <w:rPr>
+                <w:rFonts w:ascii="Arial" w:eastAsia="Times New Roman" w:hAnsi="Arial" w:cs="Arial"/>
+                <w:b/>
+                <w:bCs/>
+                <w:color w:val="000000"/>
+                <w:sz w:val="16"/>
+                <w:szCs w:val="16"/>
+              </w:rPr>
+              <w:t>Alternative Flows</w:t>
+            </w:r>
+          </w:p>
+        </w:tc>
+        <w:tc>
+          <w:tcPr>
+            <w:tcW w:w="7744" w:type="dxa"/>
+            <w:gridSpan w:val="2"/>
+            <w:tcBorders>
+              <w:top w:val="single" w:sz="6" w:space="0" w:color="000000"/>
+              <w:left w:val="single" w:sz="6" w:space="0" w:color="000000"/>
+              <w:bottom w:val="single" w:sz="18" w:space="0" w:color="000000"/>
+              <w:right w:val="single" w:sz="18" w:space="0" w:color="000000"/>
+            </w:tcBorders>
+            <w:tcMar>
+              <w:top w:w="0" w:type="dxa"/>
+              <w:left w:w="100" w:type="dxa"/>
+              <w:bottom w:w="0" w:type="dxa"/>
+              <w:right w:w="100" w:type="dxa"/>
+            </w:tcMar>
+            <w:hideMark/>
+          </w:tcPr>
+          <w:p>
+            <w:pPr>
+              <w:spacing w:before="240" w:after="240" w:line="240" w:lineRule="auto"/>
+              <w:ind w:left="-20"/>
+              <w:rPr>
+                <w:rFonts w:eastAsia="Times New Roman"/>
+                <w:szCs w:val="24"/>
+              </w:rPr>
+            </w:pPr>
+            <w:r>
+              <w:rPr>
+                <w:rFonts w:ascii="Arial" w:eastAsia="Times New Roman" w:hAnsi="Arial" w:cs="Arial"/>
+                <w:color w:val="000000"/>
+                <w:sz w:val="16"/>
+                <w:szCs w:val="16"/>
+              </w:rPr>
+              <w:t>If the payment information provided by the user is invalid, the system prompts the customer to correct the errors and resubmit the payment details.</w:t>
+            </w:r>
+          </w:p>
+        </w:tc>
+      </w:tr>
+    </w:tbl>
+    <w:p/>
+    <w:p/>
+    <w:p/>
+    <w:tbl>
+      <w:tblPr>
+        <w:tblW w:w="0" w:type="auto"/>
+        <w:tblCellMar>
+          <w:top w:w="15" w:type="dxa"/>
+          <w:left w:w="15" w:type="dxa"/>
+          <w:bottom w:w="15" w:type="dxa"/>
+          <w:right w:w="15" w:type="dxa"/>
+        </w:tblCellMar>
+        <w:tblLook w:val="04A0" w:firstRow="1" w:lastRow="0" w:firstColumn="1" w:lastColumn="0" w:noHBand="0" w:noVBand="1"/>
+      </w:tblPr>
+      <w:tblGrid>
+        <w:gridCol w:w="1327"/>
+        <w:gridCol w:w="3549"/>
+        <w:gridCol w:w="4105"/>
+      </w:tblGrid>
+      <w:tr>
+        <w:trPr>
+          <w:trHeight w:val="197"/>
+        </w:trPr>
+        <w:tc>
+          <w:tcPr>
+            <w:tcW w:w="1327" w:type="dxa"/>
+            <w:tcBorders>
+              <w:top w:val="single" w:sz="18" w:space="0" w:color="000000"/>
+              <w:left w:val="single" w:sz="18" w:space="0" w:color="000000"/>
+              <w:bottom w:val="single" w:sz="6" w:space="0" w:color="000000"/>
+              <w:right w:val="single" w:sz="6" w:space="0" w:color="000000"/>
+            </w:tcBorders>
+            <w:shd w:val="clear" w:color="auto" w:fill="FFFFFF"/>
+            <w:tcMar>
+              <w:top w:w="0" w:type="dxa"/>
+              <w:left w:w="100" w:type="dxa"/>
+              <w:bottom w:w="0" w:type="dxa"/>
+              <w:right w:w="100" w:type="dxa"/>
+            </w:tcMar>
+            <w:hideMark/>
+          </w:tcPr>
+          <w:p>
+            <w:pPr>
+              <w:spacing w:before="240" w:after="240" w:line="240" w:lineRule="auto"/>
+              <w:ind w:left="-20"/>
+              <w:rPr>
+                <w:rFonts w:eastAsia="Times New Roman"/>
+                <w:szCs w:val="24"/>
+              </w:rPr>
+            </w:pPr>
+            <w:r>
+              <w:rPr>
+                <w:rFonts w:ascii="Arial" w:eastAsia="Times New Roman" w:hAnsi="Arial" w:cs="Arial"/>
+                <w:b/>
+                <w:bCs/>
+                <w:color w:val="000000"/>
+                <w:sz w:val="16"/>
+                <w:szCs w:val="16"/>
+              </w:rPr>
+              <w:lastRenderedPageBreak/>
+              <w:t>Use Case ID</w:t>
+            </w:r>
+          </w:p>
+        </w:tc>
+        <w:tc>
+          <w:tcPr>
+            <w:tcW w:w="7654" w:type="dxa"/>
+            <w:gridSpan w:val="2"/>
+            <w:tcBorders>
+              <w:top w:val="single" w:sz="18" w:space="0" w:color="000000"/>
+              <w:left w:val="single" w:sz="6" w:space="0" w:color="000000"/>
+              <w:bottom w:val="single" w:sz="6" w:space="0" w:color="000000"/>
+              <w:right w:val="single" w:sz="18" w:space="0" w:color="000000"/>
+            </w:tcBorders>
+            <w:shd w:val="clear" w:color="auto" w:fill="FFFFFF"/>
+            <w:tcMar>
+              <w:top w:w="0" w:type="dxa"/>
+              <w:left w:w="100" w:type="dxa"/>
+              <w:bottom w:w="0" w:type="dxa"/>
+              <w:right w:w="100" w:type="dxa"/>
+            </w:tcMar>
+            <w:hideMark/>
+          </w:tcPr>
+          <w:p>
+            <w:pPr>
+              <w:spacing w:before="240" w:after="240" w:line="240" w:lineRule="auto"/>
+              <w:ind w:left="-20"/>
+              <w:rPr>
+                <w:rFonts w:eastAsia="Times New Roman"/>
+                <w:szCs w:val="24"/>
+              </w:rPr>
+            </w:pPr>
+            <w:r>
+              <w:rPr>
+                <w:rFonts w:ascii="Arial" w:eastAsia="Times New Roman" w:hAnsi="Arial" w:cs="Arial"/>
+                <w:color w:val="000000"/>
+                <w:sz w:val="16"/>
+                <w:szCs w:val="16"/>
+              </w:rPr>
+              <w:t>E008</w:t>
+            </w:r>
+          </w:p>
+        </w:tc>
+      </w:tr>
+      <w:tr>
+        <w:trPr>
+          <w:trHeight w:val="270"/>
+        </w:trPr>
+        <w:tc>
+          <w:tcPr>
+            <w:tcW w:w="1327" w:type="dxa"/>
+            <w:tcBorders>
+              <w:top w:val="single" w:sz="6" w:space="0" w:color="000000"/>
+              <w:left w:val="single" w:sz="18" w:space="0" w:color="000000"/>
+              <w:bottom w:val="single" w:sz="6" w:space="0" w:color="000000"/>
+              <w:right w:val="single" w:sz="6" w:space="0" w:color="000000"/>
+            </w:tcBorders>
+            <w:tcMar>
+              <w:top w:w="0" w:type="dxa"/>
+              <w:left w:w="100" w:type="dxa"/>
+              <w:bottom w:w="0" w:type="dxa"/>
+              <w:right w:w="100" w:type="dxa"/>
+            </w:tcMar>
+            <w:hideMark/>
+          </w:tcPr>
+          <w:p>
+            <w:pPr>
+              <w:spacing w:before="240" w:after="240" w:line="240" w:lineRule="auto"/>
+              <w:ind w:left="-20"/>
+              <w:rPr>
+                <w:rFonts w:eastAsia="Times New Roman"/>
+                <w:szCs w:val="24"/>
+              </w:rPr>
+            </w:pPr>
+            <w:r>
+              <w:rPr>
+                <w:rFonts w:ascii="Arial" w:eastAsia="Times New Roman" w:hAnsi="Arial" w:cs="Arial"/>
+                <w:b/>
+                <w:bCs/>
+                <w:color w:val="000000"/>
+                <w:sz w:val="16"/>
+                <w:szCs w:val="16"/>
+              </w:rPr>
+              <w:t>Use Case</w:t>
+            </w:r>
+          </w:p>
+        </w:tc>
+        <w:tc>
+          <w:tcPr>
+            <w:tcW w:w="7654" w:type="dxa"/>
+            <w:gridSpan w:val="2"/>
+            <w:tcBorders>
+              <w:top w:val="single" w:sz="6" w:space="0" w:color="000000"/>
+              <w:left w:val="single" w:sz="6" w:space="0" w:color="000000"/>
+              <w:bottom w:val="single" w:sz="6" w:space="0" w:color="000000"/>
+              <w:right w:val="single" w:sz="18" w:space="0" w:color="000000"/>
+            </w:tcBorders>
+            <w:tcMar>
+              <w:top w:w="0" w:type="dxa"/>
+              <w:left w:w="100" w:type="dxa"/>
+              <w:bottom w:w="0" w:type="dxa"/>
+              <w:right w:w="100" w:type="dxa"/>
+            </w:tcMar>
+            <w:hideMark/>
+          </w:tcPr>
+          <w:p>
+            <w:pPr>
+              <w:spacing w:before="240" w:after="240" w:line="240" w:lineRule="auto"/>
+              <w:ind w:left="-20"/>
+              <w:rPr>
+                <w:rFonts w:eastAsia="Times New Roman"/>
+                <w:szCs w:val="24"/>
+              </w:rPr>
+            </w:pPr>
+            <w:r>
+              <w:rPr>
+                <w:rFonts w:ascii="Arial" w:eastAsia="Times New Roman" w:hAnsi="Arial" w:cs="Arial"/>
+                <w:color w:val="000000"/>
+                <w:sz w:val="16"/>
+                <w:szCs w:val="16"/>
+              </w:rPr>
+              <w:t>Schedule appointment</w:t>
+            </w:r>
+          </w:p>
+        </w:tc>
+      </w:tr>
+      <w:tr>
+        <w:trPr>
+          <w:trHeight w:val="270"/>
+        </w:trPr>
+        <w:tc>
+          <w:tcPr>
+            <w:tcW w:w="1327" w:type="dxa"/>
+            <w:tcBorders>
+              <w:top w:val="single" w:sz="6" w:space="0" w:color="000000"/>
+              <w:left w:val="single" w:sz="18" w:space="0" w:color="000000"/>
+              <w:bottom w:val="single" w:sz="6" w:space="0" w:color="000000"/>
+              <w:right w:val="single" w:sz="6" w:space="0" w:color="000000"/>
+            </w:tcBorders>
+            <w:tcMar>
+              <w:top w:w="0" w:type="dxa"/>
+              <w:left w:w="100" w:type="dxa"/>
+              <w:bottom w:w="0" w:type="dxa"/>
+              <w:right w:w="100" w:type="dxa"/>
+            </w:tcMar>
+            <w:hideMark/>
+          </w:tcPr>
+          <w:p>
+            <w:pPr>
+              <w:spacing w:before="240" w:after="240" w:line="240" w:lineRule="auto"/>
+              <w:ind w:left="-20"/>
+              <w:rPr>
+                <w:rFonts w:eastAsia="Times New Roman"/>
+                <w:szCs w:val="24"/>
+              </w:rPr>
+            </w:pPr>
+            <w:r>
+              <w:rPr>
+                <w:rFonts w:ascii="Arial" w:eastAsia="Times New Roman" w:hAnsi="Arial" w:cs="Arial"/>
+                <w:b/>
+                <w:bCs/>
+                <w:color w:val="000000"/>
+                <w:sz w:val="16"/>
+                <w:szCs w:val="16"/>
+              </w:rPr>
+              <w:t>Priority</w:t>
+            </w:r>
+          </w:p>
+        </w:tc>
+        <w:tc>
+          <w:tcPr>
+            <w:tcW w:w="7654" w:type="dxa"/>
+            <w:gridSpan w:val="2"/>
+            <w:tcBorders>
+              <w:top w:val="single" w:sz="6" w:space="0" w:color="000000"/>
+              <w:left w:val="single" w:sz="6" w:space="0" w:color="000000"/>
+              <w:bottom w:val="single" w:sz="6" w:space="0" w:color="000000"/>
+              <w:right w:val="single" w:sz="18" w:space="0" w:color="000000"/>
+            </w:tcBorders>
+            <w:tcMar>
+              <w:top w:w="0" w:type="dxa"/>
+              <w:left w:w="100" w:type="dxa"/>
+              <w:bottom w:w="0" w:type="dxa"/>
+              <w:right w:w="100" w:type="dxa"/>
+            </w:tcMar>
+            <w:hideMark/>
+          </w:tcPr>
+          <w:p>
+            <w:pPr>
+              <w:spacing w:before="240" w:after="240" w:line="240" w:lineRule="auto"/>
+              <w:ind w:left="-20"/>
+              <w:rPr>
+                <w:rFonts w:eastAsia="Times New Roman"/>
+                <w:szCs w:val="24"/>
+              </w:rPr>
+            </w:pPr>
+            <w:r>
+              <w:rPr>
+                <w:rFonts w:ascii="Arial" w:eastAsia="Times New Roman" w:hAnsi="Arial" w:cs="Arial"/>
+                <w:color w:val="000000"/>
+                <w:sz w:val="16"/>
+                <w:szCs w:val="16"/>
+              </w:rPr>
+              <w:t>High</w:t>
+            </w:r>
+          </w:p>
+        </w:tc>
+      </w:tr>
+      <w:tr>
+        <w:trPr>
+          <w:trHeight w:val="270"/>
+        </w:trPr>
+        <w:tc>
+          <w:tcPr>
+            <w:tcW w:w="1327" w:type="dxa"/>
+            <w:tcBorders>
+              <w:top w:val="single" w:sz="6" w:space="0" w:color="000000"/>
+              <w:left w:val="single" w:sz="18" w:space="0" w:color="000000"/>
+              <w:bottom w:val="single" w:sz="6" w:space="0" w:color="000000"/>
+              <w:right w:val="single" w:sz="6" w:space="0" w:color="000000"/>
+            </w:tcBorders>
+            <w:tcMar>
+              <w:top w:w="0" w:type="dxa"/>
+              <w:left w:w="100" w:type="dxa"/>
+              <w:bottom w:w="0" w:type="dxa"/>
+              <w:right w:w="100" w:type="dxa"/>
+            </w:tcMar>
+            <w:hideMark/>
+          </w:tcPr>
+          <w:p>
+            <w:pPr>
+              <w:spacing w:before="240" w:after="240" w:line="240" w:lineRule="auto"/>
+              <w:ind w:left="-20"/>
+              <w:rPr>
+                <w:rFonts w:eastAsia="Times New Roman"/>
+                <w:szCs w:val="24"/>
+              </w:rPr>
+            </w:pPr>
+            <w:r>
+              <w:rPr>
+                <w:rFonts w:ascii="Arial" w:eastAsia="Times New Roman" w:hAnsi="Arial" w:cs="Arial"/>
+                <w:b/>
+                <w:bCs/>
+                <w:color w:val="000000"/>
+                <w:sz w:val="16"/>
+                <w:szCs w:val="16"/>
+              </w:rPr>
+              <w:t>Primary System Actor</w:t>
+            </w:r>
+          </w:p>
+        </w:tc>
+        <w:tc>
+          <w:tcPr>
+            <w:tcW w:w="7654" w:type="dxa"/>
+            <w:gridSpan w:val="2"/>
+            <w:tcBorders>
+              <w:top w:val="single" w:sz="6" w:space="0" w:color="000000"/>
+              <w:left w:val="single" w:sz="6" w:space="0" w:color="000000"/>
+              <w:bottom w:val="single" w:sz="6" w:space="0" w:color="000000"/>
+              <w:right w:val="single" w:sz="18" w:space="0" w:color="000000"/>
+            </w:tcBorders>
+            <w:tcMar>
+              <w:top w:w="0" w:type="dxa"/>
+              <w:left w:w="100" w:type="dxa"/>
+              <w:bottom w:w="0" w:type="dxa"/>
+              <w:right w:w="100" w:type="dxa"/>
+            </w:tcMar>
+            <w:hideMark/>
+          </w:tcPr>
+          <w:p>
+            <w:pPr>
+              <w:spacing w:before="240" w:after="240" w:line="240" w:lineRule="auto"/>
+              <w:ind w:left="-20"/>
+              <w:rPr>
+                <w:rFonts w:eastAsia="Times New Roman"/>
+                <w:szCs w:val="24"/>
+              </w:rPr>
+            </w:pPr>
+            <w:r>
+              <w:rPr>
+                <w:rFonts w:ascii="Arial" w:eastAsia="Times New Roman" w:hAnsi="Arial" w:cs="Arial"/>
+                <w:color w:val="000000"/>
+                <w:sz w:val="16"/>
+                <w:szCs w:val="16"/>
+              </w:rPr>
+              <w:t>Client</w:t>
+            </w:r>
+          </w:p>
+        </w:tc>
+      </w:tr>
+      <w:tr>
+        <w:trPr>
+          <w:trHeight w:val="270"/>
+        </w:trPr>
+        <w:tc>
+          <w:tcPr>
+            <w:tcW w:w="1327" w:type="dxa"/>
+            <w:tcBorders>
+              <w:top w:val="single" w:sz="6" w:space="0" w:color="000000"/>
+              <w:left w:val="single" w:sz="18" w:space="0" w:color="000000"/>
+              <w:bottom w:val="single" w:sz="6" w:space="0" w:color="000000"/>
+              <w:right w:val="single" w:sz="6" w:space="0" w:color="000000"/>
+            </w:tcBorders>
+            <w:tcMar>
+              <w:top w:w="0" w:type="dxa"/>
+              <w:left w:w="100" w:type="dxa"/>
+              <w:bottom w:w="0" w:type="dxa"/>
+              <w:right w:w="100" w:type="dxa"/>
+            </w:tcMar>
+            <w:hideMark/>
+          </w:tcPr>
+          <w:p>
+            <w:pPr>
+              <w:spacing w:before="240" w:after="240" w:line="240" w:lineRule="auto"/>
+              <w:ind w:left="-20"/>
+              <w:rPr>
+                <w:rFonts w:eastAsia="Times New Roman"/>
+                <w:szCs w:val="24"/>
+              </w:rPr>
+            </w:pPr>
+            <w:r>
+              <w:rPr>
+                <w:rFonts w:ascii="Arial" w:eastAsia="Times New Roman" w:hAnsi="Arial" w:cs="Arial"/>
+                <w:b/>
+                <w:bCs/>
+                <w:color w:val="000000"/>
+                <w:sz w:val="16"/>
+                <w:szCs w:val="16"/>
+              </w:rPr>
+              <w:t>Other participant Actors</w:t>
+            </w:r>
+          </w:p>
+        </w:tc>
+        <w:tc>
+          <w:tcPr>
+            <w:tcW w:w="7654" w:type="dxa"/>
+            <w:gridSpan w:val="2"/>
+            <w:tcBorders>
+              <w:top w:val="single" w:sz="6" w:space="0" w:color="000000"/>
+              <w:left w:val="single" w:sz="6" w:space="0" w:color="000000"/>
+              <w:bottom w:val="single" w:sz="6" w:space="0" w:color="000000"/>
+              <w:right w:val="single" w:sz="18" w:space="0" w:color="000000"/>
+            </w:tcBorders>
+            <w:tcMar>
+              <w:top w:w="0" w:type="dxa"/>
+              <w:left w:w="100" w:type="dxa"/>
+              <w:bottom w:w="0" w:type="dxa"/>
+              <w:right w:w="100" w:type="dxa"/>
+            </w:tcMar>
+            <w:hideMark/>
+          </w:tcPr>
+          <w:p>
+            <w:pPr>
+              <w:spacing w:before="240" w:after="240" w:line="240" w:lineRule="auto"/>
+              <w:ind w:left="-20"/>
+              <w:rPr>
+                <w:rFonts w:eastAsia="Times New Roman"/>
+                <w:szCs w:val="24"/>
+              </w:rPr>
+            </w:pPr>
+            <w:r>
+              <w:rPr>
+                <w:rFonts w:ascii="Arial" w:eastAsia="Times New Roman" w:hAnsi="Arial" w:cs="Arial"/>
+                <w:color w:val="000000"/>
+                <w:sz w:val="16"/>
+                <w:szCs w:val="16"/>
+              </w:rPr>
+              <w:t>Expert</w:t>
+            </w:r>
+          </w:p>
+        </w:tc>
+      </w:tr>
+      <w:tr>
+        <w:trPr>
+          <w:trHeight w:val="780"/>
+        </w:trPr>
+        <w:tc>
+          <w:tcPr>
+            <w:tcW w:w="1327" w:type="dxa"/>
+            <w:tcBorders>
+              <w:top w:val="single" w:sz="6" w:space="0" w:color="000000"/>
+              <w:left w:val="single" w:sz="18" w:space="0" w:color="000000"/>
+              <w:bottom w:val="single" w:sz="18" w:space="0" w:color="000000"/>
+              <w:right w:val="single" w:sz="6" w:space="0" w:color="000000"/>
+            </w:tcBorders>
+            <w:tcMar>
+              <w:top w:w="0" w:type="dxa"/>
+              <w:left w:w="100" w:type="dxa"/>
+              <w:bottom w:w="0" w:type="dxa"/>
+              <w:right w:w="100" w:type="dxa"/>
+            </w:tcMar>
+            <w:hideMark/>
+          </w:tcPr>
+          <w:p>
+            <w:pPr>
+              <w:spacing w:before="240" w:after="240" w:line="240" w:lineRule="auto"/>
+              <w:ind w:left="-20"/>
+              <w:rPr>
+                <w:rFonts w:eastAsia="Times New Roman"/>
+                <w:szCs w:val="24"/>
+              </w:rPr>
+            </w:pPr>
+            <w:r>
+              <w:rPr>
+                <w:rFonts w:ascii="Arial" w:eastAsia="Times New Roman" w:hAnsi="Arial" w:cs="Arial"/>
+                <w:b/>
+                <w:bCs/>
+                <w:color w:val="000000"/>
+                <w:sz w:val="16"/>
+                <w:szCs w:val="16"/>
+              </w:rPr>
+              <w:t>Description</w:t>
+            </w:r>
+          </w:p>
+        </w:tc>
+        <w:tc>
+          <w:tcPr>
+            <w:tcW w:w="7654" w:type="dxa"/>
+            <w:gridSpan w:val="2"/>
+            <w:tcBorders>
+              <w:top w:val="single" w:sz="6" w:space="0" w:color="000000"/>
+              <w:left w:val="single" w:sz="6" w:space="0" w:color="000000"/>
+              <w:bottom w:val="single" w:sz="18" w:space="0" w:color="000000"/>
+              <w:right w:val="single" w:sz="18" w:space="0" w:color="000000"/>
+            </w:tcBorders>
+            <w:tcMar>
+              <w:top w:w="0" w:type="dxa"/>
+              <w:left w:w="100" w:type="dxa"/>
+              <w:bottom w:w="0" w:type="dxa"/>
+              <w:right w:w="100" w:type="dxa"/>
+            </w:tcMar>
+            <w:hideMark/>
+          </w:tcPr>
+          <w:p>
+            <w:pPr>
+              <w:spacing w:before="240" w:after="240" w:line="240" w:lineRule="auto"/>
+              <w:ind w:left="-20"/>
+              <w:rPr>
+                <w:rFonts w:eastAsia="Times New Roman"/>
+                <w:szCs w:val="24"/>
+              </w:rPr>
+            </w:pPr>
+            <w:r>
+              <w:rPr>
+                <w:rFonts w:ascii="Arial" w:eastAsia="Times New Roman" w:hAnsi="Arial" w:cs="Arial"/>
+                <w:color w:val="000000"/>
+                <w:sz w:val="16"/>
+                <w:szCs w:val="16"/>
+              </w:rPr>
+              <w:t>This use case describes the process of a client scheduling an appointment with an expert through the consultation platform for a counseling session.</w:t>
+            </w:r>
+          </w:p>
+        </w:tc>
+      </w:tr>
+      <w:tr>
+        <w:trPr>
+          <w:trHeight w:val="285"/>
+        </w:trPr>
+        <w:tc>
+          <w:tcPr>
+            <w:tcW w:w="1327" w:type="dxa"/>
+            <w:tcBorders>
+              <w:top w:val="single" w:sz="18" w:space="0" w:color="000000"/>
+              <w:left w:val="single" w:sz="18" w:space="0" w:color="000000"/>
+              <w:bottom w:val="single" w:sz="6" w:space="0" w:color="000000"/>
+              <w:right w:val="single" w:sz="6" w:space="0" w:color="000000"/>
+            </w:tcBorders>
+            <w:tcMar>
+              <w:top w:w="0" w:type="dxa"/>
+              <w:left w:w="100" w:type="dxa"/>
+              <w:bottom w:w="0" w:type="dxa"/>
+              <w:right w:w="100" w:type="dxa"/>
+            </w:tcMar>
+            <w:hideMark/>
+          </w:tcPr>
+          <w:p>
+            <w:pPr>
+              <w:spacing w:before="240" w:after="240" w:line="240" w:lineRule="auto"/>
+              <w:ind w:left="-20"/>
+              <w:rPr>
+                <w:rFonts w:eastAsia="Times New Roman"/>
+                <w:szCs w:val="24"/>
+              </w:rPr>
+            </w:pPr>
+            <w:r>
+              <w:rPr>
+                <w:rFonts w:ascii="Arial" w:eastAsia="Times New Roman" w:hAnsi="Arial" w:cs="Arial"/>
+                <w:b/>
+                <w:bCs/>
+                <w:color w:val="000000"/>
+                <w:sz w:val="16"/>
+                <w:szCs w:val="16"/>
+              </w:rPr>
+              <w:t>Pre-conditions</w:t>
+            </w:r>
+          </w:p>
+        </w:tc>
+        <w:tc>
+          <w:tcPr>
+            <w:tcW w:w="7654" w:type="dxa"/>
+            <w:gridSpan w:val="2"/>
+            <w:tcBorders>
+              <w:top w:val="single" w:sz="18" w:space="0" w:color="000000"/>
+              <w:left w:val="single" w:sz="6" w:space="0" w:color="000000"/>
+              <w:bottom w:val="single" w:sz="6" w:space="0" w:color="000000"/>
+              <w:right w:val="single" w:sz="18" w:space="0" w:color="000000"/>
+            </w:tcBorders>
+            <w:tcMar>
+              <w:top w:w="0" w:type="dxa"/>
+              <w:left w:w="100" w:type="dxa"/>
+              <w:bottom w:w="0" w:type="dxa"/>
+              <w:right w:w="100" w:type="dxa"/>
+            </w:tcMar>
+            <w:hideMark/>
+          </w:tcPr>
+          <w:p>
+            <w:pPr>
+              <w:spacing w:before="240" w:after="240" w:line="240" w:lineRule="auto"/>
+              <w:ind w:left="-20"/>
+              <w:rPr>
+                <w:rFonts w:eastAsia="Times New Roman"/>
+                <w:szCs w:val="24"/>
+              </w:rPr>
+            </w:pPr>
+            <w:r>
+              <w:rPr>
+                <w:rFonts w:ascii="Arial" w:eastAsia="Times New Roman" w:hAnsi="Arial" w:cs="Arial"/>
+                <w:color w:val="000000"/>
+                <w:sz w:val="16"/>
+                <w:szCs w:val="16"/>
+              </w:rPr>
+              <w:t>The client must have an account on the consultation platform.</w:t>
+            </w:r>
+          </w:p>
+          <w:p>
+            <w:pPr>
+              <w:spacing w:before="240" w:after="240" w:line="240" w:lineRule="auto"/>
+              <w:ind w:left="-20"/>
+              <w:rPr>
+                <w:rFonts w:eastAsia="Times New Roman"/>
+                <w:szCs w:val="24"/>
+              </w:rPr>
+            </w:pPr>
+            <w:r>
+              <w:rPr>
+                <w:rFonts w:ascii="Arial" w:eastAsia="Times New Roman" w:hAnsi="Arial" w:cs="Arial"/>
+                <w:color w:val="000000"/>
+                <w:sz w:val="16"/>
+                <w:szCs w:val="16"/>
+              </w:rPr>
+              <w:t>The client must be logged in to their account.</w:t>
+            </w:r>
+          </w:p>
+          <w:p>
+            <w:pPr>
+              <w:spacing w:before="240" w:after="240" w:line="240" w:lineRule="auto"/>
+              <w:ind w:left="-20"/>
+              <w:rPr>
+                <w:rFonts w:eastAsia="Times New Roman"/>
+                <w:szCs w:val="24"/>
+              </w:rPr>
+            </w:pPr>
+            <w:r>
+              <w:rPr>
+                <w:rFonts w:ascii="Arial" w:eastAsia="Times New Roman" w:hAnsi="Arial" w:cs="Arial"/>
+                <w:color w:val="000000"/>
+                <w:sz w:val="16"/>
+                <w:szCs w:val="16"/>
+              </w:rPr>
+              <w:t>The client must have selected an expert and counseling service they wish to schedule an appointment for.</w:t>
+            </w:r>
+          </w:p>
+        </w:tc>
+      </w:tr>
+      <w:tr>
+        <w:trPr>
+          <w:trHeight w:val="270"/>
+        </w:trPr>
+        <w:tc>
+          <w:tcPr>
+            <w:tcW w:w="1327" w:type="dxa"/>
+            <w:tcBorders>
+              <w:top w:val="single" w:sz="6" w:space="0" w:color="000000"/>
+              <w:left w:val="single" w:sz="18" w:space="0" w:color="000000"/>
+              <w:bottom w:val="single" w:sz="6" w:space="0" w:color="000000"/>
+              <w:right w:val="single" w:sz="6" w:space="0" w:color="000000"/>
+            </w:tcBorders>
+            <w:tcMar>
+              <w:top w:w="0" w:type="dxa"/>
+              <w:left w:w="100" w:type="dxa"/>
+              <w:bottom w:w="0" w:type="dxa"/>
+              <w:right w:w="100" w:type="dxa"/>
+            </w:tcMar>
+            <w:hideMark/>
+          </w:tcPr>
+          <w:p>
+            <w:pPr>
+              <w:spacing w:before="240" w:after="240" w:line="240" w:lineRule="auto"/>
+              <w:ind w:left="-20"/>
+              <w:rPr>
+                <w:rFonts w:eastAsia="Times New Roman"/>
+                <w:szCs w:val="24"/>
+              </w:rPr>
+            </w:pPr>
+            <w:r>
+              <w:rPr>
+                <w:rFonts w:ascii="Arial" w:eastAsia="Times New Roman" w:hAnsi="Arial" w:cs="Arial"/>
+                <w:b/>
+                <w:bCs/>
+                <w:color w:val="000000"/>
+                <w:sz w:val="16"/>
+                <w:szCs w:val="16"/>
+              </w:rPr>
+              <w:t>Trigger</w:t>
+            </w:r>
+          </w:p>
+        </w:tc>
+        <w:tc>
+          <w:tcPr>
+            <w:tcW w:w="7654" w:type="dxa"/>
+            <w:gridSpan w:val="2"/>
+            <w:tcBorders>
+              <w:top w:val="single" w:sz="6" w:space="0" w:color="000000"/>
+              <w:left w:val="single" w:sz="6" w:space="0" w:color="000000"/>
+              <w:bottom w:val="single" w:sz="6" w:space="0" w:color="000000"/>
+              <w:right w:val="single" w:sz="18" w:space="0" w:color="000000"/>
+            </w:tcBorders>
+            <w:tcMar>
+              <w:top w:w="0" w:type="dxa"/>
+              <w:left w:w="100" w:type="dxa"/>
+              <w:bottom w:w="0" w:type="dxa"/>
+              <w:right w:w="100" w:type="dxa"/>
+            </w:tcMar>
+            <w:hideMark/>
+          </w:tcPr>
+          <w:p>
+            <w:pPr>
+              <w:spacing w:before="240" w:after="240" w:line="240" w:lineRule="auto"/>
+              <w:ind w:left="-20"/>
+              <w:rPr>
+                <w:rFonts w:eastAsia="Times New Roman"/>
+                <w:szCs w:val="24"/>
+              </w:rPr>
+            </w:pPr>
+            <w:r>
+              <w:rPr>
+                <w:rFonts w:ascii="Arial" w:eastAsia="Times New Roman" w:hAnsi="Arial" w:cs="Arial"/>
+                <w:color w:val="000000"/>
+                <w:sz w:val="16"/>
+                <w:szCs w:val="16"/>
+              </w:rPr>
+              <w:t>The client initiates the appointment scheduling process by selecting a date and time for the session.</w:t>
+            </w:r>
+          </w:p>
+        </w:tc>
+      </w:tr>
+      <w:tr>
+        <w:trPr>
+          <w:trHeight w:val="270"/>
+        </w:trPr>
+        <w:tc>
+          <w:tcPr>
+            <w:tcW w:w="1327" w:type="dxa"/>
+            <w:vMerge w:val="restart"/>
+            <w:tcBorders>
+              <w:top w:val="single" w:sz="6" w:space="0" w:color="000000"/>
+              <w:left w:val="single" w:sz="18" w:space="0" w:color="000000"/>
+              <w:bottom w:val="single" w:sz="6" w:space="0" w:color="000000"/>
+              <w:right w:val="single" w:sz="6" w:space="0" w:color="000000"/>
+            </w:tcBorders>
+            <w:tcMar>
+              <w:top w:w="0" w:type="dxa"/>
+              <w:left w:w="100" w:type="dxa"/>
+              <w:bottom w:w="0" w:type="dxa"/>
+              <w:right w:w="100" w:type="dxa"/>
+            </w:tcMar>
+            <w:hideMark/>
+          </w:tcPr>
+          <w:p>
+            <w:pPr>
+              <w:spacing w:before="240" w:after="240" w:line="240" w:lineRule="auto"/>
+              <w:ind w:left="-20"/>
+              <w:rPr>
+                <w:rFonts w:eastAsia="Times New Roman"/>
+                <w:szCs w:val="24"/>
+              </w:rPr>
+            </w:pPr>
+            <w:r>
+              <w:rPr>
+                <w:rFonts w:ascii="Arial" w:eastAsia="Times New Roman" w:hAnsi="Arial" w:cs="Arial"/>
+                <w:b/>
+                <w:bCs/>
+                <w:color w:val="000000"/>
+                <w:sz w:val="16"/>
+                <w:szCs w:val="16"/>
+              </w:rPr>
+              <w:t>Flow of Events</w:t>
+            </w:r>
+            <w:r>
+              <w:rPr>
+                <w:rFonts w:ascii="Arial" w:eastAsia="Times New Roman" w:hAnsi="Arial" w:cs="Arial"/>
+                <w:b/>
+                <w:bCs/>
+                <w:color w:val="000000"/>
+                <w:sz w:val="16"/>
+                <w:szCs w:val="16"/>
+              </w:rPr>
+              <w:br/>
+            </w:r>
+            <w:r>
+              <w:rPr>
+                <w:rFonts w:ascii="Arial" w:eastAsia="Times New Roman" w:hAnsi="Arial" w:cs="Arial"/>
+                <w:b/>
+                <w:bCs/>
+                <w:color w:val="000000"/>
+                <w:sz w:val="16"/>
+                <w:szCs w:val="16"/>
+              </w:rPr>
+              <w:br/>
+            </w:r>
+            <w:r>
+              <w:rPr>
+                <w:rFonts w:ascii="Arial" w:eastAsia="Times New Roman" w:hAnsi="Arial" w:cs="Arial"/>
+                <w:b/>
+                <w:bCs/>
+                <w:color w:val="000000"/>
+                <w:sz w:val="16"/>
+                <w:szCs w:val="16"/>
+              </w:rPr>
+              <w:br/>
+            </w:r>
+          </w:p>
+        </w:tc>
+        <w:tc>
+          <w:tcPr>
+            <w:tcW w:w="3549" w:type="dxa"/>
+            <w:tcBorders>
+              <w:top w:val="single" w:sz="6" w:space="0" w:color="000000"/>
+              <w:left w:val="single" w:sz="6" w:space="0" w:color="000000"/>
+              <w:bottom w:val="single" w:sz="6" w:space="0" w:color="000000"/>
+              <w:right w:val="single" w:sz="6" w:space="0" w:color="000000"/>
+            </w:tcBorders>
+            <w:tcMar>
+              <w:top w:w="0" w:type="dxa"/>
+              <w:left w:w="100" w:type="dxa"/>
+              <w:bottom w:w="0" w:type="dxa"/>
+              <w:right w:w="100" w:type="dxa"/>
+            </w:tcMar>
+            <w:hideMark/>
+          </w:tcPr>
+          <w:p>
+            <w:pPr>
+              <w:spacing w:before="240" w:after="240" w:line="240" w:lineRule="auto"/>
+              <w:rPr>
+                <w:rFonts w:eastAsia="Times New Roman"/>
+                <w:szCs w:val="24"/>
+              </w:rPr>
+            </w:pPr>
+            <w:r>
+              <w:rPr>
+                <w:rFonts w:ascii="Arial" w:eastAsia="Times New Roman" w:hAnsi="Arial" w:cs="Arial"/>
+                <w:color w:val="000000"/>
+                <w:sz w:val="16"/>
+                <w:szCs w:val="16"/>
+              </w:rPr>
+              <w:t>Actor Action</w:t>
+            </w:r>
+          </w:p>
+        </w:tc>
+        <w:tc>
+          <w:tcPr>
+            <w:tcW w:w="4105" w:type="dxa"/>
+            <w:tcBorders>
+              <w:top w:val="single" w:sz="6" w:space="0" w:color="000000"/>
+              <w:left w:val="single" w:sz="6" w:space="0" w:color="000000"/>
+              <w:bottom w:val="single" w:sz="6" w:space="0" w:color="000000"/>
+              <w:right w:val="single" w:sz="18" w:space="0" w:color="000000"/>
+            </w:tcBorders>
+            <w:tcMar>
+              <w:top w:w="0" w:type="dxa"/>
+              <w:left w:w="100" w:type="dxa"/>
+              <w:bottom w:w="0" w:type="dxa"/>
+              <w:right w:w="100" w:type="dxa"/>
+            </w:tcMar>
+            <w:hideMark/>
+          </w:tcPr>
+          <w:p>
+            <w:pPr>
+              <w:spacing w:before="240" w:after="240" w:line="240" w:lineRule="auto"/>
+              <w:rPr>
+                <w:rFonts w:eastAsia="Times New Roman"/>
+                <w:szCs w:val="24"/>
+              </w:rPr>
+            </w:pPr>
+            <w:r>
+              <w:rPr>
+                <w:rFonts w:ascii="Arial" w:eastAsia="Times New Roman" w:hAnsi="Arial" w:cs="Arial"/>
+                <w:color w:val="000000"/>
+                <w:sz w:val="16"/>
+                <w:szCs w:val="16"/>
+              </w:rPr>
+              <w:t>System Response</w:t>
+            </w:r>
+          </w:p>
+        </w:tc>
+      </w:tr>
+      <w:tr>
+        <w:trPr>
+          <w:trHeight w:val="2985"/>
+        </w:trPr>
+        <w:tc>
+          <w:tcPr>
+            <w:tcW w:w="1327" w:type="dxa"/>
+            <w:vMerge/>
+            <w:tcBorders>
+              <w:top w:val="single" w:sz="6" w:space="0" w:color="000000"/>
+              <w:left w:val="single" w:sz="18" w:space="0" w:color="000000"/>
+              <w:bottom w:val="single" w:sz="6" w:space="0" w:color="000000"/>
+              <w:right w:val="single" w:sz="6" w:space="0" w:color="000000"/>
+            </w:tcBorders>
+            <w:vAlign w:val="center"/>
+            <w:hideMark/>
+          </w:tcPr>
+          <w:p>
+            <w:pPr>
+              <w:spacing w:after="0" w:line="240" w:lineRule="auto"/>
+              <w:rPr>
+                <w:rFonts w:eastAsia="Times New Roman"/>
+                <w:szCs w:val="24"/>
+              </w:rPr>
+            </w:pPr>
+          </w:p>
+        </w:tc>
+        <w:tc>
+          <w:tcPr>
+            <w:tcW w:w="3549" w:type="dxa"/>
+            <w:tcBorders>
+              <w:top w:val="single" w:sz="6" w:space="0" w:color="000000"/>
+              <w:left w:val="single" w:sz="6" w:space="0" w:color="000000"/>
+              <w:bottom w:val="single" w:sz="6" w:space="0" w:color="000000"/>
+              <w:right w:val="single" w:sz="6" w:space="0" w:color="000000"/>
+            </w:tcBorders>
+            <w:tcMar>
+              <w:top w:w="0" w:type="dxa"/>
+              <w:left w:w="100" w:type="dxa"/>
+              <w:bottom w:w="0" w:type="dxa"/>
+              <w:right w:w="100" w:type="dxa"/>
+            </w:tcMar>
+            <w:hideMark/>
+          </w:tcPr>
+          <w:p>
+            <w:pPr>
+              <w:spacing w:after="0" w:line="240" w:lineRule="auto"/>
+              <w:rPr>
+                <w:rFonts w:eastAsia="Times New Roman"/>
+                <w:szCs w:val="24"/>
+              </w:rPr>
+            </w:pPr>
+          </w:p>
+          <w:p>
+            <w:pPr>
+              <w:spacing w:after="0" w:line="240" w:lineRule="auto"/>
+              <w:rPr>
+                <w:rFonts w:eastAsia="Times New Roman"/>
+                <w:szCs w:val="24"/>
+              </w:rPr>
+            </w:pPr>
+            <w:r>
+              <w:rPr>
+                <w:rFonts w:ascii="Arial" w:eastAsia="Times New Roman" w:hAnsi="Arial" w:cs="Arial"/>
+                <w:color w:val="000000"/>
+                <w:sz w:val="16"/>
+                <w:szCs w:val="16"/>
+              </w:rPr>
+              <w:t>Step 1: The client navigates to the scheduling section of the consultation platform and selects a preferred date and time for the appointment with the chosen expert.</w:t>
+            </w:r>
+          </w:p>
+          <w:p>
+            <w:pPr>
+              <w:spacing w:after="0" w:line="240" w:lineRule="auto"/>
+              <w:rPr>
+                <w:rFonts w:eastAsia="Times New Roman"/>
+                <w:szCs w:val="24"/>
+              </w:rPr>
+            </w:pPr>
+          </w:p>
+          <w:p>
+            <w:pPr>
+              <w:spacing w:after="0" w:line="240" w:lineRule="auto"/>
+              <w:rPr>
+                <w:rFonts w:eastAsia="Times New Roman"/>
+                <w:szCs w:val="24"/>
+              </w:rPr>
+            </w:pPr>
+            <w:r>
+              <w:rPr>
+                <w:rFonts w:ascii="Arial" w:eastAsia="Times New Roman" w:hAnsi="Arial" w:cs="Arial"/>
+                <w:color w:val="000000"/>
+                <w:sz w:val="16"/>
+                <w:szCs w:val="16"/>
+              </w:rPr>
+              <w:t>Step 3: Upon finding an available slot, the client confirms the appointment by providing any additional information required, such as the reason for the session or any specific topics they wish to discuss.</w:t>
+            </w:r>
+          </w:p>
+        </w:tc>
+        <w:tc>
+          <w:tcPr>
+            <w:tcW w:w="4105" w:type="dxa"/>
+            <w:tcBorders>
+              <w:top w:val="single" w:sz="6" w:space="0" w:color="000000"/>
+              <w:left w:val="single" w:sz="6" w:space="0" w:color="000000"/>
+              <w:bottom w:val="single" w:sz="6" w:space="0" w:color="000000"/>
+              <w:right w:val="single" w:sz="18" w:space="0" w:color="000000"/>
+            </w:tcBorders>
+            <w:tcMar>
+              <w:top w:w="0" w:type="dxa"/>
+              <w:left w:w="100" w:type="dxa"/>
+              <w:bottom w:w="0" w:type="dxa"/>
+              <w:right w:w="100" w:type="dxa"/>
+            </w:tcMar>
+            <w:hideMark/>
+          </w:tcPr>
+          <w:p>
+            <w:pPr>
+              <w:spacing w:before="240" w:after="240" w:line="240" w:lineRule="auto"/>
+              <w:ind w:left="-20"/>
+              <w:rPr>
+                <w:rFonts w:eastAsia="Times New Roman"/>
+                <w:szCs w:val="24"/>
+              </w:rPr>
+            </w:pPr>
+            <w:r>
+              <w:rPr>
+                <w:rFonts w:ascii="Arial" w:eastAsia="Times New Roman" w:hAnsi="Arial" w:cs="Arial"/>
+                <w:color w:val="000000"/>
+                <w:sz w:val="16"/>
+                <w:szCs w:val="16"/>
+              </w:rPr>
+              <w:t>Step 2: The system checks the availability of the selected expert for the chosen date and time slot.</w:t>
+            </w:r>
+          </w:p>
+          <w:p>
+            <w:pPr>
+              <w:spacing w:before="240" w:after="240" w:line="240" w:lineRule="auto"/>
+              <w:ind w:left="-20"/>
+              <w:rPr>
+                <w:rFonts w:eastAsia="Times New Roman"/>
+                <w:szCs w:val="24"/>
+              </w:rPr>
+            </w:pPr>
+            <w:r>
+              <w:rPr>
+                <w:rFonts w:ascii="Arial" w:eastAsia="Times New Roman" w:hAnsi="Arial" w:cs="Arial"/>
+                <w:color w:val="000000"/>
+                <w:sz w:val="16"/>
+                <w:szCs w:val="16"/>
+              </w:rPr>
+              <w:t>Step 4: The system sends a notification to the selected expert informing them of the scheduled appointment.</w:t>
+            </w:r>
+          </w:p>
+          <w:p>
+            <w:pPr>
+              <w:spacing w:before="240" w:after="240" w:line="240" w:lineRule="auto"/>
+              <w:ind w:left="340"/>
+              <w:rPr>
+                <w:rFonts w:eastAsia="Times New Roman"/>
+                <w:szCs w:val="24"/>
+              </w:rPr>
+            </w:pPr>
+            <w:r>
+              <w:rPr>
+                <w:rFonts w:ascii="Arial" w:eastAsia="Times New Roman" w:hAnsi="Arial" w:cs="Arial"/>
+                <w:color w:val="000000"/>
+                <w:sz w:val="16"/>
+                <w:szCs w:val="16"/>
+              </w:rPr>
+              <w:t> </w:t>
+            </w:r>
+          </w:p>
+        </w:tc>
+      </w:tr>
+    </w:tbl>
     <w:p/>
     <w:p/>
     <w:p/>
@@ -9737,7 +11955,6 @@
         <w:jc w:val="both"/>
       </w:pPr>
       <w:r>
-        <w:lastRenderedPageBreak/>
         <w:t>Provide a short description of the feature and indicate whether it is of High, Medium, or Low priority. You could also include specific priority component ratings, such as benefit, penalty, cost, and risk (each rated on a relative scale from a low of 1 to a high of 9).</w:t>
       </w:r>
     </w:p>
@@ -9806,6 +12023,7 @@
         <w:jc w:val="both"/>
       </w:pPr>
       <w:r>
+        <w:lastRenderedPageBreak/>
         <w:t xml:space="preserve">Itemize the detailed functional requirements associated with this feature. These are the software capabilities that must be present </w:t>
       </w:r>
       <w:proofErr w:type="gramStart"/>
@@ -9998,7 +12216,6 @@
         <w:rPr>
           <w:rFonts w:cs="Times New Roman"/>
         </w:rPr>
-        <w:lastRenderedPageBreak/>
         <w:t xml:space="preserve">6.2 </w:t>
       </w:r>
       <w:r>
@@ -10035,6 +12252,7 @@
         <w:rPr>
           <w:rFonts w:cs="Times New Roman"/>
         </w:rPr>
+        <w:lastRenderedPageBreak/>
         <w:t xml:space="preserve">6.3 </w:t>
       </w:r>
       <w:r>
@@ -12084,7 +14302,7 @@
 </file>
 
 <file path=word/endnotes.xml><?xml version="1.0" encoding="utf-8"?>
-<w:endnotes xmlns:wpc="http://schemas.microsoft.com/office/word/2010/wordprocessingCanvas" xmlns:cx="http://schemas.microsoft.com/office/drawing/2014/chartex" xmlns:cx1="http://schemas.microsoft.com/office/drawing/2015/9/8/chartex" xmlns:cx2="http://schemas.microsoft.com/office/drawing/2015/10/21/chartex" xmlns:cx3="http://schemas.microsoft.com/office/drawing/2016/5/9/chartex" xmlns:cx4="http://schemas.microsoft.com/office/drawing/2016/5/10/chartex" xmlns:cx5="http://schemas.microsoft.com/office/drawing/2016/5/11/chartex" xmlns:cx6="http://schemas.microsoft.com/office/drawing/2016/5/12/chartex" xmlns:cx7="http://schemas.microsoft.com/office/drawing/2016/5/13/chartex" xmlns:cx8="http://schemas.microsoft.com/office/drawing/2016/5/14/chartex" xmlns:mc="http://schemas.openxmlformats.org/markup-compatibility/2006" xmlns:aink="http://schemas.microsoft.com/office/drawing/2016/ink" xmlns:am3d="http://schemas.microsoft.com/office/drawing/2017/model3d" xmlns:o="urn:schemas-microsoft-com:office:office" xmlns:oel="http://schemas.microsoft.com/office/2019/extlst" xmlns:r="http://schemas.openxmlformats.org/officeDocument/2006/relationships" xmlns:m="http://schemas.openxmlformats.org/officeDocument/2006/math" xmlns:v="urn:schemas-microsoft-com:vml" xmlns:wp14="http://schemas.microsoft.com/office/word/2010/wordprocessingDrawing" xmlns:wp="http://schemas.openxmlformats.org/drawingml/2006/wordprocessingDrawing" xmlns:w10="urn:schemas-microsoft-com:office:word" xmlns:w="http://schemas.openxmlformats.org/wordprocessingml/2006/main" xmlns:w14="http://schemas.microsoft.com/office/word/2010/wordml" xmlns:w15="http://schemas.microsoft.com/office/word/2012/wordml" xmlns:w16cex="http://schemas.microsoft.com/office/word/2018/wordml/cex" xmlns:w16cid="http://schemas.microsoft.com/office/word/2016/wordml/cid" xmlns:w16="http://schemas.microsoft.com/office/word/2018/wordml" xmlns:w16sdtdh="http://schemas.microsoft.com/office/word/2020/wordml/sdtdatahash" xmlns:w16se="http://schemas.microsoft.com/office/word/2015/wordml/symex" xmlns:wpg="http://schemas.microsoft.com/office/word/2010/wordprocessingGroup" xmlns:wpi="http://schemas.microsoft.com/office/word/2010/wordprocessingInk" xmlns:wne="http://schemas.microsoft.com/office/word/2006/wordml" xmlns:wps="http://schemas.microsoft.com/office/word/2010/wordprocessingShape" mc:Ignorable="w14 w15 w16se w16cid w16 w16cex w16sdtdh wp14">
+<w:endnotes xmlns:wpc="http://schemas.microsoft.com/office/word/2010/wordprocessingCanvas" xmlns:cx="http://schemas.microsoft.com/office/drawing/2014/chartex" xmlns:cx1="http://schemas.microsoft.com/office/drawing/2015/9/8/chartex" xmlns:cx2="http://schemas.microsoft.com/office/drawing/2015/10/21/chartex" xmlns:cx3="http://schemas.microsoft.com/office/drawing/2016/5/9/chartex" xmlns:cx4="http://schemas.microsoft.com/office/drawing/2016/5/10/chartex" xmlns:cx5="http://schemas.microsoft.com/office/drawing/2016/5/11/chartex" xmlns:cx6="http://schemas.microsoft.com/office/drawing/2016/5/12/chartex" xmlns:cx7="http://schemas.microsoft.com/office/drawing/2016/5/13/chartex" xmlns:cx8="http://schemas.microsoft.com/office/drawing/2016/5/14/chartex" xmlns:mc="http://schemas.openxmlformats.org/markup-compatibility/2006" xmlns:aink="http://schemas.microsoft.com/office/drawing/2016/ink" xmlns:am3d="http://schemas.microsoft.com/office/drawing/2017/model3d" xmlns:o="urn:schemas-microsoft-com:office:office" xmlns:oel="http://schemas.microsoft.com/office/2019/extlst" xmlns:r="http://schemas.openxmlformats.org/officeDocument/2006/relationships" xmlns:m="http://schemas.openxmlformats.org/officeDocument/2006/math" xmlns:v="urn:schemas-microsoft-com:vml" xmlns:wp14="http://schemas.microsoft.com/office/word/2010/wordprocessingDrawing" xmlns:wp="http://schemas.openxmlformats.org/drawingml/2006/wordprocessingDrawing" xmlns:w10="urn:schemas-microsoft-com:office:word" xmlns:w="http://schemas.openxmlformats.org/wordprocessingml/2006/main" xmlns:w14="http://schemas.microsoft.com/office/word/2010/wordml" xmlns:w15="http://schemas.microsoft.com/office/word/2012/wordml" xmlns:w16cex="http://schemas.microsoft.com/office/word/2018/wordml/cex" xmlns:w16cid="http://schemas.microsoft.com/office/word/2016/wordml/cid" xmlns:w16="http://schemas.microsoft.com/office/word/2018/wordml" xmlns:w16du="http://schemas.microsoft.com/office/word/2023/wordml/word16du" xmlns:w16sdtdh="http://schemas.microsoft.com/office/word/2020/wordml/sdtdatahash" xmlns:w16se="http://schemas.microsoft.com/office/word/2015/wordml/symex" xmlns:wpg="http://schemas.microsoft.com/office/word/2010/wordprocessingGroup" xmlns:wpi="http://schemas.microsoft.com/office/word/2010/wordprocessingInk" xmlns:wne="http://schemas.microsoft.com/office/word/2006/wordml" xmlns:wps="http://schemas.microsoft.com/office/word/2010/wordprocessingShape" mc:Ignorable="w14 w15 w16se w16cid w16 w16cex w16sdtdh w16du wp14">
   <w:endnote w:type="separator" w:id="-1">
     <w:p>
       <w:pPr>
@@ -12109,7 +14327,7 @@
 </file>
 
 <file path=word/footer1.xml><?xml version="1.0" encoding="utf-8"?>
-<w:ftr xmlns:wpc="http://schemas.microsoft.com/office/word/2010/wordprocessingCanvas" xmlns:cx="http://schemas.microsoft.com/office/drawing/2014/chartex" xmlns:cx1="http://schemas.microsoft.com/office/drawing/2015/9/8/chartex" xmlns:cx2="http://schemas.microsoft.com/office/drawing/2015/10/21/chartex" xmlns:cx3="http://schemas.microsoft.com/office/drawing/2016/5/9/chartex" xmlns:cx4="http://schemas.microsoft.com/office/drawing/2016/5/10/chartex" xmlns:cx5="http://schemas.microsoft.com/office/drawing/2016/5/11/chartex" xmlns:cx6="http://schemas.microsoft.com/office/drawing/2016/5/12/chartex" xmlns:cx7="http://schemas.microsoft.com/office/drawing/2016/5/13/chartex" xmlns:cx8="http://schemas.microsoft.com/office/drawing/2016/5/14/chartex" xmlns:mc="http://schemas.openxmlformats.org/markup-compatibility/2006" xmlns:aink="http://schemas.microsoft.com/office/drawing/2016/ink" xmlns:am3d="http://schemas.microsoft.com/office/drawing/2017/model3d" xmlns:o="urn:schemas-microsoft-com:office:office" xmlns:oel="http://schemas.microsoft.com/office/2019/extlst" xmlns:r="http://schemas.openxmlformats.org/officeDocument/2006/relationships" xmlns:m="http://schemas.openxmlformats.org/officeDocument/2006/math" xmlns:v="urn:schemas-microsoft-com:vml" xmlns:wp14="http://schemas.microsoft.com/office/word/2010/wordprocessingDrawing" xmlns:wp="http://schemas.openxmlformats.org/drawingml/2006/wordprocessingDrawing" xmlns:w10="urn:schemas-microsoft-com:office:word" xmlns:w="http://schemas.openxmlformats.org/wordprocessingml/2006/main" xmlns:w14="http://schemas.microsoft.com/office/word/2010/wordml" xmlns:w15="http://schemas.microsoft.com/office/word/2012/wordml" xmlns:w16cex="http://schemas.microsoft.com/office/word/2018/wordml/cex" xmlns:w16cid="http://schemas.microsoft.com/office/word/2016/wordml/cid" xmlns:w16="http://schemas.microsoft.com/office/word/2018/wordml" xmlns:w16sdtdh="http://schemas.microsoft.com/office/word/2020/wordml/sdtdatahash" xmlns:w16se="http://schemas.microsoft.com/office/word/2015/wordml/symex" xmlns:wpg="http://schemas.microsoft.com/office/word/2010/wordprocessingGroup" xmlns:wpi="http://schemas.microsoft.com/office/word/2010/wordprocessingInk" xmlns:wne="http://schemas.microsoft.com/office/word/2006/wordml" xmlns:wps="http://schemas.microsoft.com/office/word/2010/wordprocessingShape" mc:Ignorable="w14 w15 w16se w16cid w16 w16cex w16sdtdh wp14">
+<w:ftr xmlns:wpc="http://schemas.microsoft.com/office/word/2010/wordprocessingCanvas" xmlns:cx="http://schemas.microsoft.com/office/drawing/2014/chartex" xmlns:cx1="http://schemas.microsoft.com/office/drawing/2015/9/8/chartex" xmlns:cx2="http://schemas.microsoft.com/office/drawing/2015/10/21/chartex" xmlns:cx3="http://schemas.microsoft.com/office/drawing/2016/5/9/chartex" xmlns:cx4="http://schemas.microsoft.com/office/drawing/2016/5/10/chartex" xmlns:cx5="http://schemas.microsoft.com/office/drawing/2016/5/11/chartex" xmlns:cx6="http://schemas.microsoft.com/office/drawing/2016/5/12/chartex" xmlns:cx7="http://schemas.microsoft.com/office/drawing/2016/5/13/chartex" xmlns:cx8="http://schemas.microsoft.com/office/drawing/2016/5/14/chartex" xmlns:mc="http://schemas.openxmlformats.org/markup-compatibility/2006" xmlns:aink="http://schemas.microsoft.com/office/drawing/2016/ink" xmlns:am3d="http://schemas.microsoft.com/office/drawing/2017/model3d" xmlns:o="urn:schemas-microsoft-com:office:office" xmlns:oel="http://schemas.microsoft.com/office/2019/extlst" xmlns:r="http://schemas.openxmlformats.org/officeDocument/2006/relationships" xmlns:m="http://schemas.openxmlformats.org/officeDocument/2006/math" xmlns:v="urn:schemas-microsoft-com:vml" xmlns:wp14="http://schemas.microsoft.com/office/word/2010/wordprocessingDrawing" xmlns:wp="http://schemas.openxmlformats.org/drawingml/2006/wordprocessingDrawing" xmlns:w10="urn:schemas-microsoft-com:office:word" xmlns:w="http://schemas.openxmlformats.org/wordprocessingml/2006/main" xmlns:w14="http://schemas.microsoft.com/office/word/2010/wordml" xmlns:w15="http://schemas.microsoft.com/office/word/2012/wordml" xmlns:w16cex="http://schemas.microsoft.com/office/word/2018/wordml/cex" xmlns:w16cid="http://schemas.microsoft.com/office/word/2016/wordml/cid" xmlns:w16="http://schemas.microsoft.com/office/word/2018/wordml" xmlns:w16du="http://schemas.microsoft.com/office/word/2023/wordml/word16du" xmlns:w16sdtdh="http://schemas.microsoft.com/office/word/2020/wordml/sdtdatahash" xmlns:w16se="http://schemas.microsoft.com/office/word/2015/wordml/symex" xmlns:wpg="http://schemas.microsoft.com/office/word/2010/wordprocessingGroup" xmlns:wpi="http://schemas.microsoft.com/office/word/2010/wordprocessingInk" xmlns:wne="http://schemas.microsoft.com/office/word/2006/wordml" xmlns:wps="http://schemas.microsoft.com/office/word/2010/wordprocessingShape" mc:Ignorable="w14 w15 w16se w16cid w16 w16cex w16sdtdh w16du wp14">
   <w:p>
     <w:pPr>
       <w:pStyle w:val="Footer"/>
@@ -12119,7 +14337,7 @@
 </file>
 
 <file path=word/footer2.xml><?xml version="1.0" encoding="utf-8"?>
-<w:ftr xmlns:wpc="http://schemas.microsoft.com/office/word/2010/wordprocessingCanvas" xmlns:cx="http://schemas.microsoft.com/office/drawing/2014/chartex" xmlns:cx1="http://schemas.microsoft.com/office/drawing/2015/9/8/chartex" xmlns:cx2="http://schemas.microsoft.com/office/drawing/2015/10/21/chartex" xmlns:cx3="http://schemas.microsoft.com/office/drawing/2016/5/9/chartex" xmlns:cx4="http://schemas.microsoft.com/office/drawing/2016/5/10/chartex" xmlns:cx5="http://schemas.microsoft.com/office/drawing/2016/5/11/chartex" xmlns:cx6="http://schemas.microsoft.com/office/drawing/2016/5/12/chartex" xmlns:cx7="http://schemas.microsoft.com/office/drawing/2016/5/13/chartex" xmlns:cx8="http://schemas.microsoft.com/office/drawing/2016/5/14/chartex" xmlns:mc="http://schemas.openxmlformats.org/markup-compatibility/2006" xmlns:aink="http://schemas.microsoft.com/office/drawing/2016/ink" xmlns:am3d="http://schemas.microsoft.com/office/drawing/2017/model3d" xmlns:o="urn:schemas-microsoft-com:office:office" xmlns:oel="http://schemas.microsoft.com/office/2019/extlst" xmlns:r="http://schemas.openxmlformats.org/officeDocument/2006/relationships" xmlns:m="http://schemas.openxmlformats.org/officeDocument/2006/math" xmlns:v="urn:schemas-microsoft-com:vml" xmlns:wp14="http://schemas.microsoft.com/office/word/2010/wordprocessingDrawing" xmlns:wp="http://schemas.openxmlformats.org/drawingml/2006/wordprocessingDrawing" xmlns:w10="urn:schemas-microsoft-com:office:word" xmlns:w="http://schemas.openxmlformats.org/wordprocessingml/2006/main" xmlns:w14="http://schemas.microsoft.com/office/word/2010/wordml" xmlns:w15="http://schemas.microsoft.com/office/word/2012/wordml" xmlns:w16cex="http://schemas.microsoft.com/office/word/2018/wordml/cex" xmlns:w16cid="http://schemas.microsoft.com/office/word/2016/wordml/cid" xmlns:w16="http://schemas.microsoft.com/office/word/2018/wordml" xmlns:w16sdtdh="http://schemas.microsoft.com/office/word/2020/wordml/sdtdatahash" xmlns:w16se="http://schemas.microsoft.com/office/word/2015/wordml/symex" xmlns:wpg="http://schemas.microsoft.com/office/word/2010/wordprocessingGroup" xmlns:wpi="http://schemas.microsoft.com/office/word/2010/wordprocessingInk" xmlns:wne="http://schemas.microsoft.com/office/word/2006/wordml" xmlns:wps="http://schemas.microsoft.com/office/word/2010/wordprocessingShape" mc:Ignorable="w14 w15 w16se w16cid w16 w16cex w16sdtdh wp14">
+<w:ftr xmlns:wpc="http://schemas.microsoft.com/office/word/2010/wordprocessingCanvas" xmlns:cx="http://schemas.microsoft.com/office/drawing/2014/chartex" xmlns:cx1="http://schemas.microsoft.com/office/drawing/2015/9/8/chartex" xmlns:cx2="http://schemas.microsoft.com/office/drawing/2015/10/21/chartex" xmlns:cx3="http://schemas.microsoft.com/office/drawing/2016/5/9/chartex" xmlns:cx4="http://schemas.microsoft.com/office/drawing/2016/5/10/chartex" xmlns:cx5="http://schemas.microsoft.com/office/drawing/2016/5/11/chartex" xmlns:cx6="http://schemas.microsoft.com/office/drawing/2016/5/12/chartex" xmlns:cx7="http://schemas.microsoft.com/office/drawing/2016/5/13/chartex" xmlns:cx8="http://schemas.microsoft.com/office/drawing/2016/5/14/chartex" xmlns:mc="http://schemas.openxmlformats.org/markup-compatibility/2006" xmlns:aink="http://schemas.microsoft.com/office/drawing/2016/ink" xmlns:am3d="http://schemas.microsoft.com/office/drawing/2017/model3d" xmlns:o="urn:schemas-microsoft-com:office:office" xmlns:oel="http://schemas.microsoft.com/office/2019/extlst" xmlns:r="http://schemas.openxmlformats.org/officeDocument/2006/relationships" xmlns:m="http://schemas.openxmlformats.org/officeDocument/2006/math" xmlns:v="urn:schemas-microsoft-com:vml" xmlns:wp14="http://schemas.microsoft.com/office/word/2010/wordprocessingDrawing" xmlns:wp="http://schemas.openxmlformats.org/drawingml/2006/wordprocessingDrawing" xmlns:w10="urn:schemas-microsoft-com:office:word" xmlns:w="http://schemas.openxmlformats.org/wordprocessingml/2006/main" xmlns:w14="http://schemas.microsoft.com/office/word/2010/wordml" xmlns:w15="http://schemas.microsoft.com/office/word/2012/wordml" xmlns:w16cex="http://schemas.microsoft.com/office/word/2018/wordml/cex" xmlns:w16cid="http://schemas.microsoft.com/office/word/2016/wordml/cid" xmlns:w16="http://schemas.microsoft.com/office/word/2018/wordml" xmlns:w16du="http://schemas.microsoft.com/office/word/2023/wordml/word16du" xmlns:w16sdtdh="http://schemas.microsoft.com/office/word/2020/wordml/sdtdatahash" xmlns:w16se="http://schemas.microsoft.com/office/word/2015/wordml/symex" xmlns:wpg="http://schemas.microsoft.com/office/word/2010/wordprocessingGroup" xmlns:wpi="http://schemas.microsoft.com/office/word/2010/wordprocessingInk" xmlns:wne="http://schemas.microsoft.com/office/word/2006/wordml" xmlns:wps="http://schemas.microsoft.com/office/word/2010/wordprocessingShape" mc:Ignorable="w14 w15 w16se w16cid w16 w16cex w16sdtdh w16du wp14">
   <w:sdt>
     <w:sdtPr>
       <w:id w:val="855001754"/>
@@ -12172,7 +14390,7 @@
 </file>
 
 <file path=word/footer3.xml><?xml version="1.0" encoding="utf-8"?>
-<w:ftr xmlns:wpc="http://schemas.microsoft.com/office/word/2010/wordprocessingCanvas" xmlns:cx="http://schemas.microsoft.com/office/drawing/2014/chartex" xmlns:cx1="http://schemas.microsoft.com/office/drawing/2015/9/8/chartex" xmlns:cx2="http://schemas.microsoft.com/office/drawing/2015/10/21/chartex" xmlns:cx3="http://schemas.microsoft.com/office/drawing/2016/5/9/chartex" xmlns:cx4="http://schemas.microsoft.com/office/drawing/2016/5/10/chartex" xmlns:cx5="http://schemas.microsoft.com/office/drawing/2016/5/11/chartex" xmlns:cx6="http://schemas.microsoft.com/office/drawing/2016/5/12/chartex" xmlns:cx7="http://schemas.microsoft.com/office/drawing/2016/5/13/chartex" xmlns:cx8="http://schemas.microsoft.com/office/drawing/2016/5/14/chartex" xmlns:mc="http://schemas.openxmlformats.org/markup-compatibility/2006" xmlns:aink="http://schemas.microsoft.com/office/drawing/2016/ink" xmlns:am3d="http://schemas.microsoft.com/office/drawing/2017/model3d" xmlns:o="urn:schemas-microsoft-com:office:office" xmlns:oel="http://schemas.microsoft.com/office/2019/extlst" xmlns:r="http://schemas.openxmlformats.org/officeDocument/2006/relationships" xmlns:m="http://schemas.openxmlformats.org/officeDocument/2006/math" xmlns:v="urn:schemas-microsoft-com:vml" xmlns:wp14="http://schemas.microsoft.com/office/word/2010/wordprocessingDrawing" xmlns:wp="http://schemas.openxmlformats.org/drawingml/2006/wordprocessingDrawing" xmlns:w10="urn:schemas-microsoft-com:office:word" xmlns:w="http://schemas.openxmlformats.org/wordprocessingml/2006/main" xmlns:w14="http://schemas.microsoft.com/office/word/2010/wordml" xmlns:w15="http://schemas.microsoft.com/office/word/2012/wordml" xmlns:w16cex="http://schemas.microsoft.com/office/word/2018/wordml/cex" xmlns:w16cid="http://schemas.microsoft.com/office/word/2016/wordml/cid" xmlns:w16="http://schemas.microsoft.com/office/word/2018/wordml" xmlns:w16sdtdh="http://schemas.microsoft.com/office/word/2020/wordml/sdtdatahash" xmlns:w16se="http://schemas.microsoft.com/office/word/2015/wordml/symex" xmlns:wpg="http://schemas.microsoft.com/office/word/2010/wordprocessingGroup" xmlns:wpi="http://schemas.microsoft.com/office/word/2010/wordprocessingInk" xmlns:wne="http://schemas.microsoft.com/office/word/2006/wordml" xmlns:wps="http://schemas.microsoft.com/office/word/2010/wordprocessingShape" mc:Ignorable="w14 w15 w16se w16cid w16 w16cex w16sdtdh wp14">
+<w:ftr xmlns:wpc="http://schemas.microsoft.com/office/word/2010/wordprocessingCanvas" xmlns:cx="http://schemas.microsoft.com/office/drawing/2014/chartex" xmlns:cx1="http://schemas.microsoft.com/office/drawing/2015/9/8/chartex" xmlns:cx2="http://schemas.microsoft.com/office/drawing/2015/10/21/chartex" xmlns:cx3="http://schemas.microsoft.com/office/drawing/2016/5/9/chartex" xmlns:cx4="http://schemas.microsoft.com/office/drawing/2016/5/10/chartex" xmlns:cx5="http://schemas.microsoft.com/office/drawing/2016/5/11/chartex" xmlns:cx6="http://schemas.microsoft.com/office/drawing/2016/5/12/chartex" xmlns:cx7="http://schemas.microsoft.com/office/drawing/2016/5/13/chartex" xmlns:cx8="http://schemas.microsoft.com/office/drawing/2016/5/14/chartex" xmlns:mc="http://schemas.openxmlformats.org/markup-compatibility/2006" xmlns:aink="http://schemas.microsoft.com/office/drawing/2016/ink" xmlns:am3d="http://schemas.microsoft.com/office/drawing/2017/model3d" xmlns:o="urn:schemas-microsoft-com:office:office" xmlns:oel="http://schemas.microsoft.com/office/2019/extlst" xmlns:r="http://schemas.openxmlformats.org/officeDocument/2006/relationships" xmlns:m="http://schemas.openxmlformats.org/officeDocument/2006/math" xmlns:v="urn:schemas-microsoft-com:vml" xmlns:wp14="http://schemas.microsoft.com/office/word/2010/wordprocessingDrawing" xmlns:wp="http://schemas.openxmlformats.org/drawingml/2006/wordprocessingDrawing" xmlns:w10="urn:schemas-microsoft-com:office:word" xmlns:w="http://schemas.openxmlformats.org/wordprocessingml/2006/main" xmlns:w14="http://schemas.microsoft.com/office/word/2010/wordml" xmlns:w15="http://schemas.microsoft.com/office/word/2012/wordml" xmlns:w16cex="http://schemas.microsoft.com/office/word/2018/wordml/cex" xmlns:w16cid="http://schemas.microsoft.com/office/word/2016/wordml/cid" xmlns:w16="http://schemas.microsoft.com/office/word/2018/wordml" xmlns:w16du="http://schemas.microsoft.com/office/word/2023/wordml/word16du" xmlns:w16sdtdh="http://schemas.microsoft.com/office/word/2020/wordml/sdtdatahash" xmlns:w16se="http://schemas.microsoft.com/office/word/2015/wordml/symex" xmlns:wpg="http://schemas.microsoft.com/office/word/2010/wordprocessingGroup" xmlns:wpi="http://schemas.microsoft.com/office/word/2010/wordprocessingInk" xmlns:wne="http://schemas.microsoft.com/office/word/2006/wordml" xmlns:wps="http://schemas.microsoft.com/office/word/2010/wordprocessingShape" mc:Ignorable="w14 w15 w16se w16cid w16 w16cex w16sdtdh w16du wp14">
   <w:p>
     <w:pPr>
       <w:pStyle w:val="Footer"/>
@@ -12182,7 +14400,7 @@
 </file>
 
 <file path=word/footnotes.xml><?xml version="1.0" encoding="utf-8"?>
-<w:footnotes xmlns:wpc="http://schemas.microsoft.com/office/word/2010/wordprocessingCanvas" xmlns:cx="http://schemas.microsoft.com/office/drawing/2014/chartex" xmlns:cx1="http://schemas.microsoft.com/office/drawing/2015/9/8/chartex" xmlns:cx2="http://schemas.microsoft.com/office/drawing/2015/10/21/chartex" xmlns:cx3="http://schemas.microsoft.com/office/drawing/2016/5/9/chartex" xmlns:cx4="http://schemas.microsoft.com/office/drawing/2016/5/10/chartex" xmlns:cx5="http://schemas.microsoft.com/office/drawing/2016/5/11/chartex" xmlns:cx6="http://schemas.microsoft.com/office/drawing/2016/5/12/chartex" xmlns:cx7="http://schemas.microsoft.com/office/drawing/2016/5/13/chartex" xmlns:cx8="http://schemas.microsoft.com/office/drawing/2016/5/14/chartex" xmlns:mc="http://schemas.openxmlformats.org/markup-compatibility/2006" xmlns:aink="http://schemas.microsoft.com/office/drawing/2016/ink" xmlns:am3d="http://schemas.microsoft.com/office/drawing/2017/model3d" xmlns:o="urn:schemas-microsoft-com:office:office" xmlns:oel="http://schemas.microsoft.com/office/2019/extlst" xmlns:r="http://schemas.openxmlformats.org/officeDocument/2006/relationships" xmlns:m="http://schemas.openxmlformats.org/officeDocument/2006/math" xmlns:v="urn:schemas-microsoft-com:vml" xmlns:wp14="http://schemas.microsoft.com/office/word/2010/wordprocessingDrawing" xmlns:wp="http://schemas.openxmlformats.org/drawingml/2006/wordprocessingDrawing" xmlns:w10="urn:schemas-microsoft-com:office:word" xmlns:w="http://schemas.openxmlformats.org/wordprocessingml/2006/main" xmlns:w14="http://schemas.microsoft.com/office/word/2010/wordml" xmlns:w15="http://schemas.microsoft.com/office/word/2012/wordml" xmlns:w16cex="http://schemas.microsoft.com/office/word/2018/wordml/cex" xmlns:w16cid="http://schemas.microsoft.com/office/word/2016/wordml/cid" xmlns:w16="http://schemas.microsoft.com/office/word/2018/wordml" xmlns:w16sdtdh="http://schemas.microsoft.com/office/word/2020/wordml/sdtdatahash" xmlns:w16se="http://schemas.microsoft.com/office/word/2015/wordml/symex" xmlns:wpg="http://schemas.microsoft.com/office/word/2010/wordprocessingGroup" xmlns:wpi="http://schemas.microsoft.com/office/word/2010/wordprocessingInk" xmlns:wne="http://schemas.microsoft.com/office/word/2006/wordml" xmlns:wps="http://schemas.microsoft.com/office/word/2010/wordprocessingShape" mc:Ignorable="w14 w15 w16se w16cid w16 w16cex w16sdtdh wp14">
+<w:footnotes xmlns:wpc="http://schemas.microsoft.com/office/word/2010/wordprocessingCanvas" xmlns:cx="http://schemas.microsoft.com/office/drawing/2014/chartex" xmlns:cx1="http://schemas.microsoft.com/office/drawing/2015/9/8/chartex" xmlns:cx2="http://schemas.microsoft.com/office/drawing/2015/10/21/chartex" xmlns:cx3="http://schemas.microsoft.com/office/drawing/2016/5/9/chartex" xmlns:cx4="http://schemas.microsoft.com/office/drawing/2016/5/10/chartex" xmlns:cx5="http://schemas.microsoft.com/office/drawing/2016/5/11/chartex" xmlns:cx6="http://schemas.microsoft.com/office/drawing/2016/5/12/chartex" xmlns:cx7="http://schemas.microsoft.com/office/drawing/2016/5/13/chartex" xmlns:cx8="http://schemas.microsoft.com/office/drawing/2016/5/14/chartex" xmlns:mc="http://schemas.openxmlformats.org/markup-compatibility/2006" xmlns:aink="http://schemas.microsoft.com/office/drawing/2016/ink" xmlns:am3d="http://schemas.microsoft.com/office/drawing/2017/model3d" xmlns:o="urn:schemas-microsoft-com:office:office" xmlns:oel="http://schemas.microsoft.com/office/2019/extlst" xmlns:r="http://schemas.openxmlformats.org/officeDocument/2006/relationships" xmlns:m="http://schemas.openxmlformats.org/officeDocument/2006/math" xmlns:v="urn:schemas-microsoft-com:vml" xmlns:wp14="http://schemas.microsoft.com/office/word/2010/wordprocessingDrawing" xmlns:wp="http://schemas.openxmlformats.org/drawingml/2006/wordprocessingDrawing" xmlns:w10="urn:schemas-microsoft-com:office:word" xmlns:w="http://schemas.openxmlformats.org/wordprocessingml/2006/main" xmlns:w14="http://schemas.microsoft.com/office/word/2010/wordml" xmlns:w15="http://schemas.microsoft.com/office/word/2012/wordml" xmlns:w16cex="http://schemas.microsoft.com/office/word/2018/wordml/cex" xmlns:w16cid="http://schemas.microsoft.com/office/word/2016/wordml/cid" xmlns:w16="http://schemas.microsoft.com/office/word/2018/wordml" xmlns:w16du="http://schemas.microsoft.com/office/word/2023/wordml/word16du" xmlns:w16sdtdh="http://schemas.microsoft.com/office/word/2020/wordml/sdtdatahash" xmlns:w16se="http://schemas.microsoft.com/office/word/2015/wordml/symex" xmlns:wpg="http://schemas.microsoft.com/office/word/2010/wordprocessingGroup" xmlns:wpi="http://schemas.microsoft.com/office/word/2010/wordprocessingInk" xmlns:wne="http://schemas.microsoft.com/office/word/2006/wordml" xmlns:wps="http://schemas.microsoft.com/office/word/2010/wordprocessingShape" mc:Ignorable="w14 w15 w16se w16cid w16 w16cex w16sdtdh w16du wp14">
   <w:footnote w:type="separator" w:id="-1">
     <w:p>
       <w:pPr>
@@ -12207,7 +14425,7 @@
 </file>
 
 <file path=word/header1.xml><?xml version="1.0" encoding="utf-8"?>
-<w:hdr xmlns:wpc="http://schemas.microsoft.com/office/word/2010/wordprocessingCanvas" xmlns:cx="http://schemas.microsoft.com/office/drawing/2014/chartex" xmlns:cx1="http://schemas.microsoft.com/office/drawing/2015/9/8/chartex" xmlns:cx2="http://schemas.microsoft.com/office/drawing/2015/10/21/chartex" xmlns:cx3="http://schemas.microsoft.com/office/drawing/2016/5/9/chartex" xmlns:cx4="http://schemas.microsoft.com/office/drawing/2016/5/10/chartex" xmlns:cx5="http://schemas.microsoft.com/office/drawing/2016/5/11/chartex" xmlns:cx6="http://schemas.microsoft.com/office/drawing/2016/5/12/chartex" xmlns:cx7="http://schemas.microsoft.com/office/drawing/2016/5/13/chartex" xmlns:cx8="http://schemas.microsoft.com/office/drawing/2016/5/14/chartex" xmlns:mc="http://schemas.openxmlformats.org/markup-compatibility/2006" xmlns:aink="http://schemas.microsoft.com/office/drawing/2016/ink" xmlns:am3d="http://schemas.microsoft.com/office/drawing/2017/model3d" xmlns:o="urn:schemas-microsoft-com:office:office" xmlns:oel="http://schemas.microsoft.com/office/2019/extlst" xmlns:r="http://schemas.openxmlformats.org/officeDocument/2006/relationships" xmlns:m="http://schemas.openxmlformats.org/officeDocument/2006/math" xmlns:v="urn:schemas-microsoft-com:vml" xmlns:wp14="http://schemas.microsoft.com/office/word/2010/wordprocessingDrawing" xmlns:wp="http://schemas.openxmlformats.org/drawingml/2006/wordprocessingDrawing" xmlns:w10="urn:schemas-microsoft-com:office:word" xmlns:w="http://schemas.openxmlformats.org/wordprocessingml/2006/main" xmlns:w14="http://schemas.microsoft.com/office/word/2010/wordml" xmlns:w15="http://schemas.microsoft.com/office/word/2012/wordml" xmlns:w16cex="http://schemas.microsoft.com/office/word/2018/wordml/cex" xmlns:w16cid="http://schemas.microsoft.com/office/word/2016/wordml/cid" xmlns:w16="http://schemas.microsoft.com/office/word/2018/wordml" xmlns:w16sdtdh="http://schemas.microsoft.com/office/word/2020/wordml/sdtdatahash" xmlns:w16se="http://schemas.microsoft.com/office/word/2015/wordml/symex" xmlns:wpg="http://schemas.microsoft.com/office/word/2010/wordprocessingGroup" xmlns:wpi="http://schemas.microsoft.com/office/word/2010/wordprocessingInk" xmlns:wne="http://schemas.microsoft.com/office/word/2006/wordml" xmlns:wps="http://schemas.microsoft.com/office/word/2010/wordprocessingShape" mc:Ignorable="w14 w15 w16se w16cid w16 w16cex w16sdtdh wp14">
+<w:hdr xmlns:wpc="http://schemas.microsoft.com/office/word/2010/wordprocessingCanvas" xmlns:cx="http://schemas.microsoft.com/office/drawing/2014/chartex" xmlns:cx1="http://schemas.microsoft.com/office/drawing/2015/9/8/chartex" xmlns:cx2="http://schemas.microsoft.com/office/drawing/2015/10/21/chartex" xmlns:cx3="http://schemas.microsoft.com/office/drawing/2016/5/9/chartex" xmlns:cx4="http://schemas.microsoft.com/office/drawing/2016/5/10/chartex" xmlns:cx5="http://schemas.microsoft.com/office/drawing/2016/5/11/chartex" xmlns:cx6="http://schemas.microsoft.com/office/drawing/2016/5/12/chartex" xmlns:cx7="http://schemas.microsoft.com/office/drawing/2016/5/13/chartex" xmlns:cx8="http://schemas.microsoft.com/office/drawing/2016/5/14/chartex" xmlns:mc="http://schemas.openxmlformats.org/markup-compatibility/2006" xmlns:aink="http://schemas.microsoft.com/office/drawing/2016/ink" xmlns:am3d="http://schemas.microsoft.com/office/drawing/2017/model3d" xmlns:o="urn:schemas-microsoft-com:office:office" xmlns:oel="http://schemas.microsoft.com/office/2019/extlst" xmlns:r="http://schemas.openxmlformats.org/officeDocument/2006/relationships" xmlns:m="http://schemas.openxmlformats.org/officeDocument/2006/math" xmlns:v="urn:schemas-microsoft-com:vml" xmlns:wp14="http://schemas.microsoft.com/office/word/2010/wordprocessingDrawing" xmlns:wp="http://schemas.openxmlformats.org/drawingml/2006/wordprocessingDrawing" xmlns:w10="urn:schemas-microsoft-com:office:word" xmlns:w="http://schemas.openxmlformats.org/wordprocessingml/2006/main" xmlns:w14="http://schemas.microsoft.com/office/word/2010/wordml" xmlns:w15="http://schemas.microsoft.com/office/word/2012/wordml" xmlns:w16cex="http://schemas.microsoft.com/office/word/2018/wordml/cex" xmlns:w16cid="http://schemas.microsoft.com/office/word/2016/wordml/cid" xmlns:w16="http://schemas.microsoft.com/office/word/2018/wordml" xmlns:w16du="http://schemas.microsoft.com/office/word/2023/wordml/word16du" xmlns:w16sdtdh="http://schemas.microsoft.com/office/word/2020/wordml/sdtdatahash" xmlns:w16se="http://schemas.microsoft.com/office/word/2015/wordml/symex" xmlns:wpg="http://schemas.microsoft.com/office/word/2010/wordprocessingGroup" xmlns:wpi="http://schemas.microsoft.com/office/word/2010/wordprocessingInk" xmlns:wne="http://schemas.microsoft.com/office/word/2006/wordml" xmlns:wps="http://schemas.microsoft.com/office/word/2010/wordprocessingShape" mc:Ignorable="w14 w15 w16se w16cid w16 w16cex w16sdtdh w16du wp14">
   <w:p>
     <w:pPr>
       <w:pStyle w:val="Header"/>
@@ -12217,7 +14435,7 @@
 </file>
 
 <file path=word/header2.xml><?xml version="1.0" encoding="utf-8"?>
-<w:hdr xmlns:wpc="http://schemas.microsoft.com/office/word/2010/wordprocessingCanvas" xmlns:cx="http://schemas.microsoft.com/office/drawing/2014/chartex" xmlns:cx1="http://schemas.microsoft.com/office/drawing/2015/9/8/chartex" xmlns:cx2="http://schemas.microsoft.com/office/drawing/2015/10/21/chartex" xmlns:cx3="http://schemas.microsoft.com/office/drawing/2016/5/9/chartex" xmlns:cx4="http://schemas.microsoft.com/office/drawing/2016/5/10/chartex" xmlns:cx5="http://schemas.microsoft.com/office/drawing/2016/5/11/chartex" xmlns:cx6="http://schemas.microsoft.com/office/drawing/2016/5/12/chartex" xmlns:cx7="http://schemas.microsoft.com/office/drawing/2016/5/13/chartex" xmlns:cx8="http://schemas.microsoft.com/office/drawing/2016/5/14/chartex" xmlns:mc="http://schemas.openxmlformats.org/markup-compatibility/2006" xmlns:aink="http://schemas.microsoft.com/office/drawing/2016/ink" xmlns:am3d="http://schemas.microsoft.com/office/drawing/2017/model3d" xmlns:o="urn:schemas-microsoft-com:office:office" xmlns:oel="http://schemas.microsoft.com/office/2019/extlst" xmlns:r="http://schemas.openxmlformats.org/officeDocument/2006/relationships" xmlns:m="http://schemas.openxmlformats.org/officeDocument/2006/math" xmlns:v="urn:schemas-microsoft-com:vml" xmlns:wp14="http://schemas.microsoft.com/office/word/2010/wordprocessingDrawing" xmlns:wp="http://schemas.openxmlformats.org/drawingml/2006/wordprocessingDrawing" xmlns:w10="urn:schemas-microsoft-com:office:word" xmlns:w="http://schemas.openxmlformats.org/wordprocessingml/2006/main" xmlns:w14="http://schemas.microsoft.com/office/word/2010/wordml" xmlns:w15="http://schemas.microsoft.com/office/word/2012/wordml" xmlns:w16cex="http://schemas.microsoft.com/office/word/2018/wordml/cex" xmlns:w16cid="http://schemas.microsoft.com/office/word/2016/wordml/cid" xmlns:w16="http://schemas.microsoft.com/office/word/2018/wordml" xmlns:w16sdtdh="http://schemas.microsoft.com/office/word/2020/wordml/sdtdatahash" xmlns:w16se="http://schemas.microsoft.com/office/word/2015/wordml/symex" xmlns:wpg="http://schemas.microsoft.com/office/word/2010/wordprocessingGroup" xmlns:wpi="http://schemas.microsoft.com/office/word/2010/wordprocessingInk" xmlns:wne="http://schemas.microsoft.com/office/word/2006/wordml" xmlns:wps="http://schemas.microsoft.com/office/word/2010/wordprocessingShape" mc:Ignorable="w14 w15 w16se w16cid w16 w16cex w16sdtdh wp14">
+<w:hdr xmlns:wpc="http://schemas.microsoft.com/office/word/2010/wordprocessingCanvas" xmlns:cx="http://schemas.microsoft.com/office/drawing/2014/chartex" xmlns:cx1="http://schemas.microsoft.com/office/drawing/2015/9/8/chartex" xmlns:cx2="http://schemas.microsoft.com/office/drawing/2015/10/21/chartex" xmlns:cx3="http://schemas.microsoft.com/office/drawing/2016/5/9/chartex" xmlns:cx4="http://schemas.microsoft.com/office/drawing/2016/5/10/chartex" xmlns:cx5="http://schemas.microsoft.com/office/drawing/2016/5/11/chartex" xmlns:cx6="http://schemas.microsoft.com/office/drawing/2016/5/12/chartex" xmlns:cx7="http://schemas.microsoft.com/office/drawing/2016/5/13/chartex" xmlns:cx8="http://schemas.microsoft.com/office/drawing/2016/5/14/chartex" xmlns:mc="http://schemas.openxmlformats.org/markup-compatibility/2006" xmlns:aink="http://schemas.microsoft.com/office/drawing/2016/ink" xmlns:am3d="http://schemas.microsoft.com/office/drawing/2017/model3d" xmlns:o="urn:schemas-microsoft-com:office:office" xmlns:oel="http://schemas.microsoft.com/office/2019/extlst" xmlns:r="http://schemas.openxmlformats.org/officeDocument/2006/relationships" xmlns:m="http://schemas.openxmlformats.org/officeDocument/2006/math" xmlns:v="urn:schemas-microsoft-com:vml" xmlns:wp14="http://schemas.microsoft.com/office/word/2010/wordprocessingDrawing" xmlns:wp="http://schemas.openxmlformats.org/drawingml/2006/wordprocessingDrawing" xmlns:w10="urn:schemas-microsoft-com:office:word" xmlns:w="http://schemas.openxmlformats.org/wordprocessingml/2006/main" xmlns:w14="http://schemas.microsoft.com/office/word/2010/wordml" xmlns:w15="http://schemas.microsoft.com/office/word/2012/wordml" xmlns:w16cex="http://schemas.microsoft.com/office/word/2018/wordml/cex" xmlns:w16cid="http://schemas.microsoft.com/office/word/2016/wordml/cid" xmlns:w16="http://schemas.microsoft.com/office/word/2018/wordml" xmlns:w16du="http://schemas.microsoft.com/office/word/2023/wordml/word16du" xmlns:w16sdtdh="http://schemas.microsoft.com/office/word/2020/wordml/sdtdatahash" xmlns:w16se="http://schemas.microsoft.com/office/word/2015/wordml/symex" xmlns:wpg="http://schemas.microsoft.com/office/word/2010/wordprocessingGroup" xmlns:wpi="http://schemas.microsoft.com/office/word/2010/wordprocessingInk" xmlns:wne="http://schemas.microsoft.com/office/word/2006/wordml" xmlns:wps="http://schemas.microsoft.com/office/word/2010/wordprocessingShape" mc:Ignorable="w14 w15 w16se w16cid w16 w16cex w16sdtdh w16du wp14">
   <w:p>
     <w:pPr>
       <w:pStyle w:val="Header"/>
@@ -12227,7 +14445,7 @@
 </file>
 
 <file path=word/header3.xml><?xml version="1.0" encoding="utf-8"?>
-<w:hdr xmlns:wpc="http://schemas.microsoft.com/office/word/2010/wordprocessingCanvas" xmlns:cx="http://schemas.microsoft.com/office/drawing/2014/chartex" xmlns:cx1="http://schemas.microsoft.com/office/drawing/2015/9/8/chartex" xmlns:cx2="http://schemas.microsoft.com/office/drawing/2015/10/21/chartex" xmlns:cx3="http://schemas.microsoft.com/office/drawing/2016/5/9/chartex" xmlns:cx4="http://schemas.microsoft.com/office/drawing/2016/5/10/chartex" xmlns:cx5="http://schemas.microsoft.com/office/drawing/2016/5/11/chartex" xmlns:cx6="http://schemas.microsoft.com/office/drawing/2016/5/12/chartex" xmlns:cx7="http://schemas.microsoft.com/office/drawing/2016/5/13/chartex" xmlns:cx8="http://schemas.microsoft.com/office/drawing/2016/5/14/chartex" xmlns:mc="http://schemas.openxmlformats.org/markup-compatibility/2006" xmlns:aink="http://schemas.microsoft.com/office/drawing/2016/ink" xmlns:am3d="http://schemas.microsoft.com/office/drawing/2017/model3d" xmlns:o="urn:schemas-microsoft-com:office:office" xmlns:oel="http://schemas.microsoft.com/office/2019/extlst" xmlns:r="http://schemas.openxmlformats.org/officeDocument/2006/relationships" xmlns:m="http://schemas.openxmlformats.org/officeDocument/2006/math" xmlns:v="urn:schemas-microsoft-com:vml" xmlns:wp14="http://schemas.microsoft.com/office/word/2010/wordprocessingDrawing" xmlns:wp="http://schemas.openxmlformats.org/drawingml/2006/wordprocessingDrawing" xmlns:w10="urn:schemas-microsoft-com:office:word" xmlns:w="http://schemas.openxmlformats.org/wordprocessingml/2006/main" xmlns:w14="http://schemas.microsoft.com/office/word/2010/wordml" xmlns:w15="http://schemas.microsoft.com/office/word/2012/wordml" xmlns:w16cex="http://schemas.microsoft.com/office/word/2018/wordml/cex" xmlns:w16cid="http://schemas.microsoft.com/office/word/2016/wordml/cid" xmlns:w16="http://schemas.microsoft.com/office/word/2018/wordml" xmlns:w16sdtdh="http://schemas.microsoft.com/office/word/2020/wordml/sdtdatahash" xmlns:w16se="http://schemas.microsoft.com/office/word/2015/wordml/symex" xmlns:wpg="http://schemas.microsoft.com/office/word/2010/wordprocessingGroup" xmlns:wpi="http://schemas.microsoft.com/office/word/2010/wordprocessingInk" xmlns:wne="http://schemas.microsoft.com/office/word/2006/wordml" xmlns:wps="http://schemas.microsoft.com/office/word/2010/wordprocessingShape" mc:Ignorable="w14 w15 w16se w16cid w16 w16cex w16sdtdh wp14">
+<w:hdr xmlns:wpc="http://schemas.microsoft.com/office/word/2010/wordprocessingCanvas" xmlns:cx="http://schemas.microsoft.com/office/drawing/2014/chartex" xmlns:cx1="http://schemas.microsoft.com/office/drawing/2015/9/8/chartex" xmlns:cx2="http://schemas.microsoft.com/office/drawing/2015/10/21/chartex" xmlns:cx3="http://schemas.microsoft.com/office/drawing/2016/5/9/chartex" xmlns:cx4="http://schemas.microsoft.com/office/drawing/2016/5/10/chartex" xmlns:cx5="http://schemas.microsoft.com/office/drawing/2016/5/11/chartex" xmlns:cx6="http://schemas.microsoft.com/office/drawing/2016/5/12/chartex" xmlns:cx7="http://schemas.microsoft.com/office/drawing/2016/5/13/chartex" xmlns:cx8="http://schemas.microsoft.com/office/drawing/2016/5/14/chartex" xmlns:mc="http://schemas.openxmlformats.org/markup-compatibility/2006" xmlns:aink="http://schemas.microsoft.com/office/drawing/2016/ink" xmlns:am3d="http://schemas.microsoft.com/office/drawing/2017/model3d" xmlns:o="urn:schemas-microsoft-com:office:office" xmlns:oel="http://schemas.microsoft.com/office/2019/extlst" xmlns:r="http://schemas.openxmlformats.org/officeDocument/2006/relationships" xmlns:m="http://schemas.openxmlformats.org/officeDocument/2006/math" xmlns:v="urn:schemas-microsoft-com:vml" xmlns:wp14="http://schemas.microsoft.com/office/word/2010/wordprocessingDrawing" xmlns:wp="http://schemas.openxmlformats.org/drawingml/2006/wordprocessingDrawing" xmlns:w10="urn:schemas-microsoft-com:office:word" xmlns:w="http://schemas.openxmlformats.org/wordprocessingml/2006/main" xmlns:w14="http://schemas.microsoft.com/office/word/2010/wordml" xmlns:w15="http://schemas.microsoft.com/office/word/2012/wordml" xmlns:w16cex="http://schemas.microsoft.com/office/word/2018/wordml/cex" xmlns:w16cid="http://schemas.microsoft.com/office/word/2016/wordml/cid" xmlns:w16="http://schemas.microsoft.com/office/word/2018/wordml" xmlns:w16du="http://schemas.microsoft.com/office/word/2023/wordml/word16du" xmlns:w16sdtdh="http://schemas.microsoft.com/office/word/2020/wordml/sdtdatahash" xmlns:w16se="http://schemas.microsoft.com/office/word/2015/wordml/symex" xmlns:wpg="http://schemas.microsoft.com/office/word/2010/wordprocessingGroup" xmlns:wpi="http://schemas.microsoft.com/office/word/2010/wordprocessingInk" xmlns:wne="http://schemas.microsoft.com/office/word/2006/wordml" xmlns:wps="http://schemas.microsoft.com/office/word/2010/wordprocessingShape" mc:Ignorable="w14 w15 w16se w16cid w16 w16cex w16sdtdh w16du wp14">
   <w:p>
     <w:pPr>
       <w:pStyle w:val="Header"/>
@@ -12237,7 +14455,7 @@
 </file>
 
 <file path=word/numbering.xml><?xml version="1.0" encoding="utf-8"?>
-<w:numbering xmlns:wpc="http://schemas.microsoft.com/office/word/2010/wordprocessingCanvas" xmlns:cx="http://schemas.microsoft.com/office/drawing/2014/chartex" xmlns:cx1="http://schemas.microsoft.com/office/drawing/2015/9/8/chartex" xmlns:cx2="http://schemas.microsoft.com/office/drawing/2015/10/21/chartex" xmlns:cx3="http://schemas.microsoft.com/office/drawing/2016/5/9/chartex" xmlns:cx4="http://schemas.microsoft.com/office/drawing/2016/5/10/chartex" xmlns:cx5="http://schemas.microsoft.com/office/drawing/2016/5/11/chartex" xmlns:cx6="http://schemas.microsoft.com/office/drawing/2016/5/12/chartex" xmlns:cx7="http://schemas.microsoft.com/office/drawing/2016/5/13/chartex" xmlns:cx8="http://schemas.microsoft.com/office/drawing/2016/5/14/chartex" xmlns:mc="http://schemas.openxmlformats.org/markup-compatibility/2006" xmlns:aink="http://schemas.microsoft.com/office/drawing/2016/ink" xmlns:am3d="http://schemas.microsoft.com/office/drawing/2017/model3d" xmlns:o="urn:schemas-microsoft-com:office:office" xmlns:oel="http://schemas.microsoft.com/office/2019/extlst" xmlns:r="http://schemas.openxmlformats.org/officeDocument/2006/relationships" xmlns:m="http://schemas.openxmlformats.org/officeDocument/2006/math" xmlns:v="urn:schemas-microsoft-com:vml" xmlns:wp14="http://schemas.microsoft.com/office/word/2010/wordprocessingDrawing" xmlns:wp="http://schemas.openxmlformats.org/drawingml/2006/wordprocessingDrawing" xmlns:w10="urn:schemas-microsoft-com:office:word" xmlns:w="http://schemas.openxmlformats.org/wordprocessingml/2006/main" xmlns:w14="http://schemas.microsoft.com/office/word/2010/wordml" xmlns:w15="http://schemas.microsoft.com/office/word/2012/wordml" xmlns:w16cex="http://schemas.microsoft.com/office/word/2018/wordml/cex" xmlns:w16cid="http://schemas.microsoft.com/office/word/2016/wordml/cid" xmlns:w16="http://schemas.microsoft.com/office/word/2018/wordml" xmlns:w16sdtdh="http://schemas.microsoft.com/office/word/2020/wordml/sdtdatahash" xmlns:w16se="http://schemas.microsoft.com/office/word/2015/wordml/symex" xmlns:wpg="http://schemas.microsoft.com/office/word/2010/wordprocessingGroup" xmlns:wpi="http://schemas.microsoft.com/office/word/2010/wordprocessingInk" xmlns:wne="http://schemas.microsoft.com/office/word/2006/wordml" xmlns:wps="http://schemas.microsoft.com/office/word/2010/wordprocessingShape" mc:Ignorable="w14 w15 w16se w16cid w16 w16cex w16sdtdh wp14">
+<w:numbering xmlns:wpc="http://schemas.microsoft.com/office/word/2010/wordprocessingCanvas" xmlns:cx="http://schemas.microsoft.com/office/drawing/2014/chartex" xmlns:cx1="http://schemas.microsoft.com/office/drawing/2015/9/8/chartex" xmlns:cx2="http://schemas.microsoft.com/office/drawing/2015/10/21/chartex" xmlns:cx3="http://schemas.microsoft.com/office/drawing/2016/5/9/chartex" xmlns:cx4="http://schemas.microsoft.com/office/drawing/2016/5/10/chartex" xmlns:cx5="http://schemas.microsoft.com/office/drawing/2016/5/11/chartex" xmlns:cx6="http://schemas.microsoft.com/office/drawing/2016/5/12/chartex" xmlns:cx7="http://schemas.microsoft.com/office/drawing/2016/5/13/chartex" xmlns:cx8="http://schemas.microsoft.com/office/drawing/2016/5/14/chartex" xmlns:mc="http://schemas.openxmlformats.org/markup-compatibility/2006" xmlns:aink="http://schemas.microsoft.com/office/drawing/2016/ink" xmlns:am3d="http://schemas.microsoft.com/office/drawing/2017/model3d" xmlns:o="urn:schemas-microsoft-com:office:office" xmlns:oel="http://schemas.microsoft.com/office/2019/extlst" xmlns:r="http://schemas.openxmlformats.org/officeDocument/2006/relationships" xmlns:m="http://schemas.openxmlformats.org/officeDocument/2006/math" xmlns:v="urn:schemas-microsoft-com:vml" xmlns:wp14="http://schemas.microsoft.com/office/word/2010/wordprocessingDrawing" xmlns:wp="http://schemas.openxmlformats.org/drawingml/2006/wordprocessingDrawing" xmlns:w10="urn:schemas-microsoft-com:office:word" xmlns:w="http://schemas.openxmlformats.org/wordprocessingml/2006/main" xmlns:w14="http://schemas.microsoft.com/office/word/2010/wordml" xmlns:w15="http://schemas.microsoft.com/office/word/2012/wordml" xmlns:w16cex="http://schemas.microsoft.com/office/word/2018/wordml/cex" xmlns:w16cid="http://schemas.microsoft.com/office/word/2016/wordml/cid" xmlns:w16="http://schemas.microsoft.com/office/word/2018/wordml" xmlns:w16du="http://schemas.microsoft.com/office/word/2023/wordml/word16du" xmlns:w16sdtdh="http://schemas.microsoft.com/office/word/2020/wordml/sdtdatahash" xmlns:w16se="http://schemas.microsoft.com/office/word/2015/wordml/symex" xmlns:wpg="http://schemas.microsoft.com/office/word/2010/wordprocessingGroup" xmlns:wpi="http://schemas.microsoft.com/office/word/2010/wordprocessingInk" xmlns:wne="http://schemas.microsoft.com/office/word/2006/wordml" xmlns:wps="http://schemas.microsoft.com/office/word/2010/wordprocessingShape" mc:Ignorable="w14 w15 w16se w16cid w16 w16cex w16sdtdh w16du wp14">
   <w:abstractNum w:abstractNumId="0" w15:restartNumberingAfterBreak="0">
     <w:nsid w:val="FFFFFFFB"/>
     <w:multiLevelType w:val="multilevel"/>
@@ -17527,7 +19745,7 @@
 </file>
 
 <file path=word/styles.xml><?xml version="1.0" encoding="utf-8"?>
-<w:styles xmlns:mc="http://schemas.openxmlformats.org/markup-compatibility/2006" xmlns:r="http://schemas.openxmlformats.org/officeDocument/2006/relationships" xmlns:w="http://schemas.openxmlformats.org/wordprocessingml/2006/main" xmlns:w14="http://schemas.microsoft.com/office/word/2010/wordml" xmlns:w15="http://schemas.microsoft.com/office/word/2012/wordml" xmlns:w16cex="http://schemas.microsoft.com/office/word/2018/wordml/cex" xmlns:w16cid="http://schemas.microsoft.com/office/word/2016/wordml/cid" xmlns:w16="http://schemas.microsoft.com/office/word/2018/wordml" xmlns:w16sdtdh="http://schemas.microsoft.com/office/word/2020/wordml/sdtdatahash" xmlns:w16se="http://schemas.microsoft.com/office/word/2015/wordml/symex" mc:Ignorable="w14 w15 w16se w16cid w16 w16cex w16sdtdh">
+<w:styles xmlns:mc="http://schemas.openxmlformats.org/markup-compatibility/2006" xmlns:r="http://schemas.openxmlformats.org/officeDocument/2006/relationships" xmlns:w="http://schemas.openxmlformats.org/wordprocessingml/2006/main" xmlns:w14="http://schemas.microsoft.com/office/word/2010/wordml" xmlns:w15="http://schemas.microsoft.com/office/word/2012/wordml" xmlns:w16cex="http://schemas.microsoft.com/office/word/2018/wordml/cex" xmlns:w16cid="http://schemas.microsoft.com/office/word/2016/wordml/cid" xmlns:w16="http://schemas.microsoft.com/office/word/2018/wordml" xmlns:w16du="http://schemas.microsoft.com/office/word/2023/wordml/word16du" xmlns:w16sdtdh="http://schemas.microsoft.com/office/word/2020/wordml/sdtdatahash" xmlns:w16se="http://schemas.microsoft.com/office/word/2015/wordml/symex" mc:Ignorable="w14 w15 w16se w16cid w16 w16cex w16sdtdh w16du">
   <w:docDefaults>
     <w:rPrDefault>
       <w:rPr>

</xml_diff>